<commit_message>
fix error in calibration documentation
</commit_message>
<xml_diff>
--- a/RGB-IR LED Panel Command Set.docx
+++ b/RGB-IR LED Panel Command Set.docx
@@ -1,6 +1,6 @@
 
 <file path=word/document.xml><?xml version="1.0" encoding="utf-8"?>
-<w:document xmlns:wpc="http://schemas.microsoft.com/office/word/2010/wordprocessingCanvas" xmlns:cx="http://schemas.microsoft.com/office/drawing/2014/chartex" xmlns:cx1="http://schemas.microsoft.com/office/drawing/2015/9/8/chartex" xmlns:cx2="http://schemas.microsoft.com/office/drawing/2015/10/21/chartex" xmlns:cx3="http://schemas.microsoft.com/office/drawing/2016/5/9/chartex" xmlns:cx4="http://schemas.microsoft.com/office/drawing/2016/5/10/chartex" xmlns:cx5="http://schemas.microsoft.com/office/drawing/2016/5/11/chartex" xmlns:cx6="http://schemas.microsoft.com/office/drawing/2016/5/12/chartex" xmlns:cx7="http://schemas.microsoft.com/office/drawing/2016/5/13/chartex" xmlns:cx8="http://schemas.microsoft.com/office/drawing/2016/5/14/chartex" xmlns:mc="http://schemas.openxmlformats.org/markup-compatibility/2006" xmlns:aink="http://schemas.microsoft.com/office/drawing/2016/ink" xmlns:am3d="http://schemas.microsoft.com/office/drawing/2017/model3d" xmlns:o="urn:schemas-microsoft-com:office:office" xmlns:oel="http://schemas.microsoft.com/office/2019/extlst" xmlns:r="http://schemas.openxmlformats.org/officeDocument/2006/relationships" xmlns:m="http://schemas.openxmlformats.org/officeDocument/2006/math" xmlns:v="urn:schemas-microsoft-com:vml" xmlns:wp14="http://schemas.microsoft.com/office/word/2010/wordprocessingDrawing" xmlns:wp="http://schemas.openxmlformats.org/drawingml/2006/wordprocessingDrawing" xmlns:w10="urn:schemas-microsoft-com:office:word" xmlns:w="http://schemas.openxmlformats.org/wordprocessingml/2006/main" xmlns:w14="http://schemas.microsoft.com/office/word/2010/wordml" xmlns:w15="http://schemas.microsoft.com/office/word/2012/wordml" xmlns:w16cex="http://schemas.microsoft.com/office/word/2018/wordml/cex" xmlns:w16cid="http://schemas.microsoft.com/office/word/2016/wordml/cid" xmlns:w16="http://schemas.microsoft.com/office/word/2018/wordml" xmlns:w16du="http://schemas.microsoft.com/office/word/2023/wordml/word16du" xmlns:w16sdtdh="http://schemas.microsoft.com/office/word/2020/wordml/sdtdatahash" xmlns:w16se="http://schemas.microsoft.com/office/word/2015/wordml/symex" xmlns:wpg="http://schemas.microsoft.com/office/word/2010/wordprocessingGroup" xmlns:wpi="http://schemas.microsoft.com/office/word/2010/wordprocessingInk" xmlns:wne="http://schemas.microsoft.com/office/word/2006/wordml" xmlns:wps="http://schemas.microsoft.com/office/word/2010/wordprocessingShape" mc:Ignorable="w14 w15 w16se w16cid w16 w16cex w16sdtdh wp14">
+<w:document xmlns:wpc="http://schemas.microsoft.com/office/word/2010/wordprocessingCanvas" xmlns:cx="http://schemas.microsoft.com/office/drawing/2014/chartex" xmlns:cx1="http://schemas.microsoft.com/office/drawing/2015/9/8/chartex" xmlns:cx2="http://schemas.microsoft.com/office/drawing/2015/10/21/chartex" xmlns:cx3="http://schemas.microsoft.com/office/drawing/2016/5/9/chartex" xmlns:cx4="http://schemas.microsoft.com/office/drawing/2016/5/10/chartex" xmlns:cx5="http://schemas.microsoft.com/office/drawing/2016/5/11/chartex" xmlns:cx6="http://schemas.microsoft.com/office/drawing/2016/5/12/chartex" xmlns:cx7="http://schemas.microsoft.com/office/drawing/2016/5/13/chartex" xmlns:cx8="http://schemas.microsoft.com/office/drawing/2016/5/14/chartex" xmlns:mc="http://schemas.openxmlformats.org/markup-compatibility/2006" xmlns:aink="http://schemas.microsoft.com/office/drawing/2016/ink" xmlns:am3d="http://schemas.microsoft.com/office/drawing/2017/model3d" xmlns:o="urn:schemas-microsoft-com:office:office" xmlns:oel="http://schemas.microsoft.com/office/2019/extlst" xmlns:r="http://schemas.openxmlformats.org/officeDocument/2006/relationships" xmlns:m="http://schemas.openxmlformats.org/officeDocument/2006/math" xmlns:v="urn:schemas-microsoft-com:vml" xmlns:wp14="http://schemas.microsoft.com/office/word/2010/wordprocessingDrawing" xmlns:wp="http://schemas.openxmlformats.org/drawingml/2006/wordprocessingDrawing" xmlns:w10="urn:schemas-microsoft-com:office:word" xmlns:w="http://schemas.openxmlformats.org/wordprocessingml/2006/main" xmlns:w14="http://schemas.microsoft.com/office/word/2010/wordml" xmlns:w15="http://schemas.microsoft.com/office/word/2012/wordml" xmlns:w16cex="http://schemas.microsoft.com/office/word/2018/wordml/cex" xmlns:w16cid="http://schemas.microsoft.com/office/word/2016/wordml/cid" xmlns:w16="http://schemas.microsoft.com/office/word/2018/wordml" xmlns:w16du="http://schemas.microsoft.com/office/word/2023/wordml/word16du" xmlns:w16sdtdh="http://schemas.microsoft.com/office/word/2020/wordml/sdtdatahash" xmlns:w16sdtfl="http://schemas.microsoft.com/office/word/2024/wordml/sdtformatlock" xmlns:w16se="http://schemas.microsoft.com/office/word/2015/wordml/symex" xmlns:wpg="http://schemas.microsoft.com/office/word/2010/wordprocessingGroup" xmlns:wpi="http://schemas.microsoft.com/office/word/2010/wordprocessingInk" xmlns:wne="http://schemas.microsoft.com/office/word/2006/wordml" xmlns:wps="http://schemas.microsoft.com/office/word/2010/wordprocessingShape" mc:Ignorable="w14 w15 w16se w16cid w16 w16cex w16sdtdh w16sdtfl w16du wp14">
   <w:body>
     <w:p>
       <w:pPr>
@@ -153,537 +153,9 @@
       </w:r>
     </w:p>
     <w:p>
-      <w:pPr>
-        <w:jc w:val="right"/>
-        <w:rPr>
-          <w:sz w:val="28"/>
-          <w:szCs w:val="28"/>
-        </w:rPr>
-      </w:pPr>
-    </w:p>
-    <w:sdt>
-      <w:sdtPr>
-        <w:rPr>
-          <w:rFonts w:asciiTheme="minorHAnsi" w:eastAsiaTheme="minorHAnsi" w:hAnsiTheme="minorHAnsi" w:cstheme="minorBidi"/>
-          <w:b w:val="0"/>
-          <w:bCs w:val="0"/>
-          <w:color w:val="auto"/>
-          <w:sz w:val="22"/>
-          <w:szCs w:val="22"/>
-        </w:rPr>
-        <w:id w:val="1364627563"/>
-        <w:docPartObj>
-          <w:docPartGallery w:val="Table of Contents"/>
-          <w:docPartUnique/>
-        </w:docPartObj>
-      </w:sdtPr>
-      <w:sdtEndPr/>
-      <w:sdtContent>
-        <w:p>
-          <w:pPr>
-            <w:pStyle w:val="TOCHeading"/>
-            <w:rPr>
-              <w:sz w:val="22"/>
-              <w:szCs w:val="22"/>
-            </w:rPr>
-          </w:pPr>
-          <w:r>
-            <w:t>Contents</w:t>
-          </w:r>
-          <w:r>
-            <w:br/>
-          </w:r>
-        </w:p>
-        <w:p>
-          <w:pPr>
-            <w:pStyle w:val="TOC1"/>
-            <w:rPr>
-              <w:rFonts w:asciiTheme="minorHAnsi" w:eastAsiaTheme="minorEastAsia" w:hAnsiTheme="minorHAnsi" w:cstheme="minorBidi"/>
-              <w:b w:val="0"/>
-              <w:bCs w:val="0"/>
-              <w:kern w:val="2"/>
-              <w14:ligatures w14:val="standardContextual"/>
-            </w:rPr>
-          </w:pPr>
-          <w:r>
-            <w:rPr>
-              <w:b w:val="0"/>
-              <w:bCs w:val="0"/>
-            </w:rPr>
-            <w:fldChar w:fldCharType="begin"/>
-          </w:r>
-          <w:r>
-            <w:rPr>
-              <w:b w:val="0"/>
-              <w:bCs w:val="0"/>
-            </w:rPr>
-            <w:instrText xml:space="preserve"> TOC \o "1-3" \h \z \u </w:instrText>
-          </w:r>
-          <w:r>
-            <w:rPr>
-              <w:b w:val="0"/>
-              <w:bCs w:val="0"/>
-            </w:rPr>
-            <w:fldChar w:fldCharType="separate"/>
-          </w:r>
-          <w:hyperlink w:anchor="_Toc151466684" w:history="1">
-            <w:r>
-              <w:rPr>
-                <w:rStyle w:val="Hyperlink"/>
-                <w:b w:val="0"/>
-                <w:bCs w:val="0"/>
-              </w:rPr>
-              <w:t>System Overview</w:t>
-            </w:r>
-            <w:r>
-              <w:rPr>
-                <w:b w:val="0"/>
-                <w:bCs w:val="0"/>
-                <w:webHidden/>
-              </w:rPr>
-              <w:tab/>
-            </w:r>
-            <w:r>
-              <w:rPr>
-                <w:b w:val="0"/>
-                <w:bCs w:val="0"/>
-                <w:webHidden/>
-              </w:rPr>
-              <w:fldChar w:fldCharType="begin"/>
-            </w:r>
-            <w:r>
-              <w:rPr>
-                <w:b w:val="0"/>
-                <w:bCs w:val="0"/>
-                <w:webHidden/>
-              </w:rPr>
-              <w:instrText xml:space="preserve"> PAGEREF _Toc151466684 \h </w:instrText>
-            </w:r>
-            <w:r>
-              <w:rPr>
-                <w:b w:val="0"/>
-                <w:bCs w:val="0"/>
-                <w:webHidden/>
-              </w:rPr>
-            </w:r>
-            <w:r>
-              <w:rPr>
-                <w:b w:val="0"/>
-                <w:bCs w:val="0"/>
-                <w:webHidden/>
-              </w:rPr>
-              <w:fldChar w:fldCharType="separate"/>
-            </w:r>
-            <w:r>
-              <w:rPr>
-                <w:b w:val="0"/>
-                <w:bCs w:val="0"/>
-                <w:webHidden/>
-              </w:rPr>
-              <w:t>1</w:t>
-            </w:r>
-            <w:r>
-              <w:rPr>
-                <w:b w:val="0"/>
-                <w:bCs w:val="0"/>
-                <w:webHidden/>
-              </w:rPr>
-              <w:fldChar w:fldCharType="end"/>
-            </w:r>
-          </w:hyperlink>
-        </w:p>
-        <w:p>
-          <w:pPr>
-            <w:pStyle w:val="TOC1"/>
-            <w:rPr>
-              <w:rFonts w:asciiTheme="minorHAnsi" w:eastAsiaTheme="minorEastAsia" w:hAnsiTheme="minorHAnsi" w:cstheme="minorBidi"/>
-              <w:b w:val="0"/>
-              <w:bCs w:val="0"/>
-              <w:kern w:val="2"/>
-              <w14:ligatures w14:val="standardContextual"/>
-            </w:rPr>
-          </w:pPr>
-          <w:hyperlink w:anchor="_Toc151466685" w:history="1">
-            <w:r>
-              <w:rPr>
-                <w:rStyle w:val="Hyperlink"/>
-                <w:b w:val="0"/>
-                <w:bCs w:val="0"/>
-              </w:rPr>
-              <w:t>Firmware Development</w:t>
-            </w:r>
-            <w:r>
-              <w:rPr>
-                <w:b w:val="0"/>
-                <w:bCs w:val="0"/>
-                <w:webHidden/>
-              </w:rPr>
-              <w:tab/>
-            </w:r>
-            <w:r>
-              <w:rPr>
-                <w:b w:val="0"/>
-                <w:bCs w:val="0"/>
-                <w:webHidden/>
-              </w:rPr>
-              <w:fldChar w:fldCharType="begin"/>
-            </w:r>
-            <w:r>
-              <w:rPr>
-                <w:b w:val="0"/>
-                <w:bCs w:val="0"/>
-                <w:webHidden/>
-              </w:rPr>
-              <w:instrText xml:space="preserve"> PAGEREF _Toc151466685 \h </w:instrText>
-            </w:r>
-            <w:r>
-              <w:rPr>
-                <w:b w:val="0"/>
-                <w:bCs w:val="0"/>
-                <w:webHidden/>
-              </w:rPr>
-            </w:r>
-            <w:r>
-              <w:rPr>
-                <w:b w:val="0"/>
-                <w:bCs w:val="0"/>
-                <w:webHidden/>
-              </w:rPr>
-              <w:fldChar w:fldCharType="separate"/>
-            </w:r>
-            <w:r>
-              <w:rPr>
-                <w:b w:val="0"/>
-                <w:bCs w:val="0"/>
-                <w:webHidden/>
-              </w:rPr>
-              <w:t>1</w:t>
-            </w:r>
-            <w:r>
-              <w:rPr>
-                <w:b w:val="0"/>
-                <w:bCs w:val="0"/>
-                <w:webHidden/>
-              </w:rPr>
-              <w:fldChar w:fldCharType="end"/>
-            </w:r>
-          </w:hyperlink>
-        </w:p>
-        <w:p>
-          <w:pPr>
-            <w:pStyle w:val="TOC1"/>
-            <w:rPr>
-              <w:rFonts w:asciiTheme="minorHAnsi" w:eastAsiaTheme="minorEastAsia" w:hAnsiTheme="minorHAnsi" w:cstheme="minorBidi"/>
-              <w:b w:val="0"/>
-              <w:bCs w:val="0"/>
-              <w:kern w:val="2"/>
-              <w14:ligatures w14:val="standardContextual"/>
-            </w:rPr>
-          </w:pPr>
-          <w:hyperlink w:anchor="_Toc151466686" w:history="1">
-            <w:r>
-              <w:rPr>
-                <w:rStyle w:val="Hyperlink"/>
-                <w:b w:val="0"/>
-                <w:bCs w:val="0"/>
-              </w:rPr>
-              <w:t>There are several compiler defines that affect the operation of the firmware:</w:t>
-            </w:r>
-            <w:r>
-              <w:rPr>
-                <w:b w:val="0"/>
-                <w:bCs w:val="0"/>
-                <w:webHidden/>
-              </w:rPr>
-              <w:tab/>
-            </w:r>
-            <w:r>
-              <w:rPr>
-                <w:b w:val="0"/>
-                <w:bCs w:val="0"/>
-                <w:webHidden/>
-              </w:rPr>
-              <w:fldChar w:fldCharType="begin"/>
-            </w:r>
-            <w:r>
-              <w:rPr>
-                <w:b w:val="0"/>
-                <w:bCs w:val="0"/>
-                <w:webHidden/>
-              </w:rPr>
-              <w:instrText xml:space="preserve"> PAGEREF _Toc151466686 \h </w:instrText>
-            </w:r>
-            <w:r>
-              <w:rPr>
-                <w:b w:val="0"/>
-                <w:bCs w:val="0"/>
-                <w:webHidden/>
-              </w:rPr>
-            </w:r>
-            <w:r>
-              <w:rPr>
-                <w:b w:val="0"/>
-                <w:bCs w:val="0"/>
-                <w:webHidden/>
-              </w:rPr>
-              <w:fldChar w:fldCharType="separate"/>
-            </w:r>
-            <w:r>
-              <w:rPr>
-                <w:b w:val="0"/>
-                <w:bCs w:val="0"/>
-                <w:webHidden/>
-              </w:rPr>
-              <w:t>2</w:t>
-            </w:r>
-            <w:r>
-              <w:rPr>
-                <w:b w:val="0"/>
-                <w:bCs w:val="0"/>
-                <w:webHidden/>
-              </w:rPr>
-              <w:fldChar w:fldCharType="end"/>
-            </w:r>
-          </w:hyperlink>
-        </w:p>
-        <w:p>
-          <w:pPr>
-            <w:pStyle w:val="TOC1"/>
-            <w:rPr>
-              <w:rFonts w:asciiTheme="minorHAnsi" w:eastAsiaTheme="minorEastAsia" w:hAnsiTheme="minorHAnsi" w:cstheme="minorBidi"/>
-              <w:b w:val="0"/>
-              <w:bCs w:val="0"/>
-              <w:kern w:val="2"/>
-              <w14:ligatures w14:val="standardContextual"/>
-            </w:rPr>
-          </w:pPr>
-          <w:hyperlink w:anchor="_Toc151466687" w:history="1">
-            <w:r>
-              <w:rPr>
-                <w:rStyle w:val="Hyperlink"/>
-                <w:b w:val="0"/>
-                <w:bCs w:val="0"/>
-              </w:rPr>
-              <w:t>DEBUG – turns on debugging information on USB-serial output.</w:t>
-            </w:r>
-            <w:r>
-              <w:rPr>
-                <w:b w:val="0"/>
-                <w:bCs w:val="0"/>
-                <w:webHidden/>
-              </w:rPr>
-              <w:tab/>
-            </w:r>
-            <w:r>
-              <w:rPr>
-                <w:b w:val="0"/>
-                <w:bCs w:val="0"/>
-                <w:webHidden/>
-              </w:rPr>
-              <w:fldChar w:fldCharType="begin"/>
-            </w:r>
-            <w:r>
-              <w:rPr>
-                <w:b w:val="0"/>
-                <w:bCs w:val="0"/>
-                <w:webHidden/>
-              </w:rPr>
-              <w:instrText xml:space="preserve"> PAGEREF _Toc151466687 \h </w:instrText>
-            </w:r>
-            <w:r>
-              <w:rPr>
-                <w:b w:val="0"/>
-                <w:bCs w:val="0"/>
-                <w:webHidden/>
-              </w:rPr>
-            </w:r>
-            <w:r>
-              <w:rPr>
-                <w:b w:val="0"/>
-                <w:bCs w:val="0"/>
-                <w:webHidden/>
-              </w:rPr>
-              <w:fldChar w:fldCharType="separate"/>
-            </w:r>
-            <w:r>
-              <w:rPr>
-                <w:b w:val="0"/>
-                <w:bCs w:val="0"/>
-                <w:webHidden/>
-              </w:rPr>
-              <w:t>2</w:t>
-            </w:r>
-            <w:r>
-              <w:rPr>
-                <w:b w:val="0"/>
-                <w:bCs w:val="0"/>
-                <w:webHidden/>
-              </w:rPr>
-              <w:fldChar w:fldCharType="end"/>
-            </w:r>
-          </w:hyperlink>
-        </w:p>
-        <w:p>
-          <w:pPr>
-            <w:pStyle w:val="TOC1"/>
-            <w:rPr>
-              <w:rFonts w:asciiTheme="minorHAnsi" w:eastAsiaTheme="minorEastAsia" w:hAnsiTheme="minorHAnsi" w:cstheme="minorBidi"/>
-              <w:b w:val="0"/>
-              <w:bCs w:val="0"/>
-              <w:kern w:val="2"/>
-              <w14:ligatures w14:val="standardContextual"/>
-            </w:rPr>
-          </w:pPr>
-          <w:hyperlink w:anchor="_Toc151466688" w:history="1">
-            <w:r>
-              <w:rPr>
-                <w:rStyle w:val="Hyperlink"/>
-                <w:b w:val="0"/>
-                <w:bCs w:val="0"/>
-              </w:rPr>
-              <w:t>Command Set</w:t>
-            </w:r>
-            <w:r>
-              <w:rPr>
-                <w:b w:val="0"/>
-                <w:bCs w:val="0"/>
-                <w:webHidden/>
-              </w:rPr>
-              <w:tab/>
-            </w:r>
-            <w:r>
-              <w:rPr>
-                <w:b w:val="0"/>
-                <w:bCs w:val="0"/>
-                <w:webHidden/>
-              </w:rPr>
-              <w:fldChar w:fldCharType="begin"/>
-            </w:r>
-            <w:r>
-              <w:rPr>
-                <w:b w:val="0"/>
-                <w:bCs w:val="0"/>
-                <w:webHidden/>
-              </w:rPr>
-              <w:instrText xml:space="preserve"> PAGEREF _Toc151466688 \h </w:instrText>
-            </w:r>
-            <w:r>
-              <w:rPr>
-                <w:b w:val="0"/>
-                <w:bCs w:val="0"/>
-                <w:webHidden/>
-              </w:rPr>
-            </w:r>
-            <w:r>
-              <w:rPr>
-                <w:b w:val="0"/>
-                <w:bCs w:val="0"/>
-                <w:webHidden/>
-              </w:rPr>
-              <w:fldChar w:fldCharType="separate"/>
-            </w:r>
-            <w:r>
-              <w:rPr>
-                <w:b w:val="0"/>
-                <w:bCs w:val="0"/>
-                <w:webHidden/>
-              </w:rPr>
-              <w:t>2</w:t>
-            </w:r>
-            <w:r>
-              <w:rPr>
-                <w:b w:val="0"/>
-                <w:bCs w:val="0"/>
-                <w:webHidden/>
-              </w:rPr>
-              <w:fldChar w:fldCharType="end"/>
-            </w:r>
-          </w:hyperlink>
-        </w:p>
-        <w:p>
-          <w:pPr>
-            <w:pStyle w:val="TOC1"/>
-            <w:rPr>
-              <w:rFonts w:asciiTheme="minorHAnsi" w:eastAsiaTheme="minorEastAsia" w:hAnsiTheme="minorHAnsi" w:cstheme="minorBidi"/>
-              <w:b w:val="0"/>
-              <w:bCs w:val="0"/>
-              <w:kern w:val="2"/>
-              <w14:ligatures w14:val="standardContextual"/>
-            </w:rPr>
-          </w:pPr>
-          <w:hyperlink w:anchor="_Toc151466689" w:history="1">
-            <w:r>
-              <w:rPr>
-                <w:rStyle w:val="Hyperlink"/>
-                <w:b w:val="0"/>
-                <w:bCs w:val="0"/>
-              </w:rPr>
-              <w:t>Intraboard Commands</w:t>
-            </w:r>
-            <w:r>
-              <w:rPr>
-                <w:b w:val="0"/>
-                <w:bCs w:val="0"/>
-                <w:webHidden/>
-              </w:rPr>
-              <w:tab/>
-            </w:r>
-            <w:r>
-              <w:rPr>
-                <w:b w:val="0"/>
-                <w:bCs w:val="0"/>
-                <w:webHidden/>
-              </w:rPr>
-              <w:fldChar w:fldCharType="begin"/>
-            </w:r>
-            <w:r>
-              <w:rPr>
-                <w:b w:val="0"/>
-                <w:bCs w:val="0"/>
-                <w:webHidden/>
-              </w:rPr>
-              <w:instrText xml:space="preserve"> PAGEREF _Toc151466689 \h </w:instrText>
-            </w:r>
-            <w:r>
-              <w:rPr>
-                <w:b w:val="0"/>
-                <w:bCs w:val="0"/>
-                <w:webHidden/>
-              </w:rPr>
-            </w:r>
-            <w:r>
-              <w:rPr>
-                <w:b w:val="0"/>
-                <w:bCs w:val="0"/>
-                <w:webHidden/>
-              </w:rPr>
-              <w:fldChar w:fldCharType="separate"/>
-            </w:r>
-            <w:r>
-              <w:rPr>
-                <w:b w:val="0"/>
-                <w:bCs w:val="0"/>
-                <w:webHidden/>
-              </w:rPr>
-              <w:t>7</w:t>
-            </w:r>
-            <w:r>
-              <w:rPr>
-                <w:b w:val="0"/>
-                <w:bCs w:val="0"/>
-                <w:webHidden/>
-              </w:rPr>
-              <w:fldChar w:fldCharType="end"/>
-            </w:r>
-          </w:hyperlink>
-        </w:p>
-        <w:p>
-          <w:r>
-            <w:fldChar w:fldCharType="end"/>
-          </w:r>
-        </w:p>
-      </w:sdtContent>
-    </w:sdt>
+      <w:bookmarkStart w:id="0" w:name="_Toc204589016"/>
+      <w:bookmarkStart w:id="1" w:name="_Hlk150776694"/>
+    </w:p>
     <w:p>
       <w:pPr>
         <w:pStyle w:val="Heading1"/>
@@ -691,8 +163,7 @@
           <w:u w:val="single"/>
         </w:rPr>
       </w:pPr>
-      <w:bookmarkStart w:id="0" w:name="_Toc151466684"/>
-      <w:bookmarkStart w:id="1" w:name="_Hlk150776694"/>
+      <w:bookmarkStart w:id="2" w:name="_Toc204589122"/>
       <w:r>
         <w:rPr>
           <w:u w:val="single"/>
@@ -706,6 +177,7 @@
         <w:t>ystem Overview</w:t>
       </w:r>
       <w:bookmarkEnd w:id="0"/>
+      <w:bookmarkEnd w:id="2"/>
     </w:p>
     <w:bookmarkEnd w:id="1"/>
     <w:p/>
@@ -734,7 +206,8 @@
           <w:u w:val="single"/>
         </w:rPr>
       </w:pPr>
-      <w:bookmarkStart w:id="2" w:name="_Toc151466685"/>
+      <w:bookmarkStart w:id="3" w:name="_Toc204589017"/>
+      <w:bookmarkStart w:id="4" w:name="_Toc204589123"/>
       <w:r>
         <w:rPr>
           <w:rFonts w:asciiTheme="majorHAnsi" w:eastAsiaTheme="majorEastAsia" w:hAnsiTheme="majorHAnsi" w:cstheme="majorBidi"/>
@@ -747,10 +220,11 @@
         </w:rPr>
         <w:t>Firmware Development</w:t>
       </w:r>
-      <w:bookmarkEnd w:id="2"/>
-    </w:p>
-    <w:p>
-      <w:bookmarkStart w:id="3" w:name="_Toc151391465"/>
+      <w:bookmarkEnd w:id="3"/>
+      <w:bookmarkEnd w:id="4"/>
+    </w:p>
+    <w:p>
+      <w:bookmarkStart w:id="5" w:name="_Toc151391465"/>
       <w:r>
         <w:t>The firmware is written in Arduino with Teensyduino extensions. Several libraries are used:</w:t>
       </w:r>
@@ -776,56 +250,51 @@
     <w:p>
       <w:proofErr w:type="spellStart"/>
       <w:r>
+        <w:t>Watchdog.h</w:t>
+      </w:r>
+      <w:proofErr w:type="spellEnd"/>
+      <w:r>
+        <w:t xml:space="preserve"> – This is a library written by Peter Polidoro to set up and control a watchdog timer in case the firmware hangs up.</w:t>
+      </w:r>
+    </w:p>
+    <w:p>
+      <w:proofErr w:type="spellStart"/>
+      <w:r>
+        <w:t>EEPROM.h</w:t>
+      </w:r>
+      <w:proofErr w:type="spellEnd"/>
+      <w:r>
+        <w:t xml:space="preserve"> – This library is used to save setups in non-volatile memory, such as offsets and gains for each quadrant to make the quadrants light intensity more even (especially at low levels).</w:t>
+      </w:r>
+    </w:p>
+    <w:p>
+      <w:r>
+        <w:t>Several Teensy varieties are supported.  The preferred boards are the Teensy 3.2 and 4.0. The LC can be used but has limited memory for Experiment Command Steps. The firmware will compile correctly based on the chosen processor.</w:t>
+      </w:r>
+    </w:p>
+    <w:p>
+      <w:r>
+        <w:t xml:space="preserve">The RGB firmware is command driven. The processing of commands is handled by the </w:t>
+      </w:r>
+      <w:proofErr w:type="spellStart"/>
+      <w:r>
+        <w:t>cmd.h</w:t>
+      </w:r>
+      <w:proofErr w:type="spellEnd"/>
+      <w:r>
+        <w:t xml:space="preserve"> library, which will call the appropriate function once the command line is parsed. These functions end in ‘</w:t>
+      </w:r>
+      <w:proofErr w:type="spellStart"/>
+      <w:r>
+        <w:t>cmd</w:t>
+      </w:r>
+      <w:proofErr w:type="spellEnd"/>
+      <w:r>
+        <w:t xml:space="preserve">’. The commands can set up parameters, query settings, or cause action. Commands are ASCII and case </w:t>
+      </w:r>
+      <w:r>
         <w:lastRenderedPageBreak/>
-        <w:t>Watchdog.h</w:t>
-      </w:r>
-      <w:proofErr w:type="spellEnd"/>
-      <w:r>
-        <w:t xml:space="preserve"> – This is a library written by Peter </w:t>
-      </w:r>
-      <w:proofErr w:type="spellStart"/>
-      <w:r>
-        <w:t>Polidoro</w:t>
-      </w:r>
-      <w:proofErr w:type="spellEnd"/>
-      <w:r>
-        <w:t xml:space="preserve"> to set up and control a watchdog timer in case the firmware hangs up.</w:t>
-      </w:r>
-    </w:p>
-    <w:p>
-      <w:proofErr w:type="spellStart"/>
-      <w:r>
-        <w:t>EEPROM.h</w:t>
-      </w:r>
-      <w:proofErr w:type="spellEnd"/>
-      <w:r>
-        <w:t xml:space="preserve"> – This library is used to save setups in non-volatile memory, such as offsets and gains for each quadrant to make the quadrants light intensity more even (especially at low levels).</w:t>
-      </w:r>
-    </w:p>
-    <w:p>
-      <w:r>
-        <w:t>Several Teensy varieties are supported.  The preferred boards are the Teensy 3.2 and 4.0. The LC can be used but has limited memory for Experiment Command Steps. The firmware will compile correctly based on the chosen processor.</w:t>
-      </w:r>
-    </w:p>
-    <w:p>
-      <w:r>
-        <w:t xml:space="preserve">The RGB firmware is command driven. The processing of commands is handled by the </w:t>
-      </w:r>
-      <w:proofErr w:type="spellStart"/>
-      <w:r>
-        <w:t>cmd.h</w:t>
-      </w:r>
-      <w:proofErr w:type="spellEnd"/>
-      <w:r>
-        <w:t xml:space="preserve"> library, which will call the appropriate function once the command line is parsed. These functions end in ‘</w:t>
-      </w:r>
-      <w:proofErr w:type="spellStart"/>
-      <w:r>
-        <w:t>cmd</w:t>
-      </w:r>
-      <w:proofErr w:type="spellEnd"/>
-      <w:r>
-        <w:t>’. The commands can set up parameters, query settings, or cause action. Commands are ASCII and case insensitive. Parameters are separated by spaces or commas. The command is terminated with a linefeed and carriage return.</w:t>
+        <w:t>insensitive. Parameters are separated by spaces or commas. The command is terminated with a linefeed and carriage return.</w:t>
       </w:r>
     </w:p>
     <w:p>
@@ -840,23 +309,26 @@
         <w:spacing w:after="0"/>
         <w:outlineLvl w:val="0"/>
       </w:pPr>
-      <w:bookmarkStart w:id="4" w:name="_Toc151466686"/>
+      <w:bookmarkStart w:id="6" w:name="_Toc204589018"/>
+      <w:bookmarkStart w:id="7" w:name="_Toc204589124"/>
       <w:r>
         <w:t xml:space="preserve">There are </w:t>
       </w:r>
       <w:r>
         <w:t xml:space="preserve">several </w:t>
       </w:r>
-      <w:proofErr w:type="gramStart"/>
-      <w:r>
-        <w:t>compiler</w:t>
-      </w:r>
-      <w:proofErr w:type="gramEnd"/>
-      <w:r>
-        <w:t xml:space="preserve"> defines that affect the operation of the firmware:</w:t>
-      </w:r>
-      <w:bookmarkEnd w:id="3"/>
-      <w:bookmarkEnd w:id="4"/>
+      <w:r>
+        <w:t>com</w:t>
+      </w:r>
+      <w:r>
+        <w:t>p</w:t>
+      </w:r>
+      <w:r>
+        <w:t>iler defines that affect the operation of the firmware:</w:t>
+      </w:r>
+      <w:bookmarkEnd w:id="5"/>
+      <w:bookmarkEnd w:id="6"/>
+      <w:bookmarkEnd w:id="7"/>
     </w:p>
     <w:p>
       <w:pPr>
@@ -873,11 +345,13 @@
         <w:spacing w:after="0"/>
         <w:outlineLvl w:val="0"/>
       </w:pPr>
-      <w:bookmarkStart w:id="5" w:name="_Toc151466687"/>
+      <w:bookmarkStart w:id="8" w:name="_Toc204589019"/>
+      <w:bookmarkStart w:id="9" w:name="_Toc204589125"/>
       <w:r>
         <w:t>DEBUG – turns on debugging information on USB-serial output.</w:t>
       </w:r>
-      <w:bookmarkEnd w:id="5"/>
+      <w:bookmarkEnd w:id="8"/>
+      <w:bookmarkEnd w:id="9"/>
     </w:p>
     <w:p>
       <w:pPr>
@@ -925,14 +399,16 @@
           <w:u w:val="single"/>
         </w:rPr>
       </w:pPr>
-      <w:bookmarkStart w:id="6" w:name="_Toc151466688"/>
+      <w:bookmarkStart w:id="10" w:name="_Toc204589020"/>
+      <w:bookmarkStart w:id="11" w:name="_Toc204589126"/>
       <w:r>
         <w:rPr>
           <w:u w:val="single"/>
         </w:rPr>
         <w:t>Command Set</w:t>
       </w:r>
-      <w:bookmarkEnd w:id="6"/>
+      <w:bookmarkEnd w:id="10"/>
+      <w:bookmarkEnd w:id="11"/>
     </w:p>
     <w:p/>
     <w:p>
@@ -974,59 +450,166 @@
     </w:p>
     <w:p>
       <w:r>
+        <w:t>NOTE: the 7” x 7” RGB panels do not have addressable ‘</w:t>
+      </w:r>
+      <w:r>
+        <w:t>Q</w:t>
+      </w:r>
+      <w:r>
+        <w:t xml:space="preserve">uadrants’. For these boards, the ‘Quadrant’ value should be </w:t>
+      </w:r>
+      <w:r>
+        <w:t xml:space="preserve">left blank or </w:t>
+      </w:r>
+      <w:r>
+        <w:t>set to ‘</w:t>
+      </w:r>
+      <w:r>
+        <w:t>1111</w:t>
+      </w:r>
+      <w:r>
+        <w:t>’ to select all quadrants.</w:t>
+      </w:r>
+    </w:p>
+    <w:p>
+      <w:r>
+        <w:t>The following commands are supported:</w:t>
+      </w:r>
+    </w:p>
+    <w:p>
+      <w:r>
+        <w:rPr>
+          <w:b/>
+        </w:rPr>
+        <w:t>RESET</w:t>
+      </w:r>
+      <w:r>
+        <w:t xml:space="preserve"> – reset all boards to their power-on state. This should always be sent at the beginning of a session or after power has been cycled</w:t>
+      </w:r>
+      <w:r>
+        <w:t>.</w:t>
+      </w:r>
+    </w:p>
+    <w:p/>
+    <w:p>
+      <w:pPr>
+        <w:spacing w:after="0"/>
+      </w:pPr>
+      <w:r>
+        <w:rPr>
+          <w:b/>
+        </w:rPr>
+        <w:t xml:space="preserve">RED </w:t>
+      </w:r>
+      <w:r>
+        <w:rPr>
+          <w:b/>
+        </w:rPr>
+        <w:t>b</w:t>
+      </w:r>
+      <w:r>
+        <w:t xml:space="preserve"> </w:t>
+      </w:r>
+      <w:r>
+        <w:rPr>
+          <w:b/>
+          <w:bCs/>
+        </w:rPr>
+        <w:t>p q</w:t>
+      </w:r>
+      <w:r>
+        <w:t xml:space="preserve"> (or) - control for red (</w:t>
+      </w:r>
+      <w:proofErr w:type="spellStart"/>
+      <w:r>
+        <w:t>chrimson</w:t>
+      </w:r>
+      <w:proofErr w:type="spellEnd"/>
+      <w:r>
+        <w:t>) LEDs</w:t>
+      </w:r>
+    </w:p>
+    <w:p>
+      <w:r>
+        <w:rPr>
+          <w:b/>
+        </w:rPr>
+        <w:t>CHR</w:t>
+      </w:r>
+      <w:r>
+        <w:rPr>
+          <w:b/>
+        </w:rPr>
+        <w:t xml:space="preserve"> </w:t>
+      </w:r>
+      <w:r>
+        <w:rPr>
+          <w:b/>
+        </w:rPr>
+        <w:t>b</w:t>
+      </w:r>
+      <w:r>
+        <w:t xml:space="preserve"> </w:t>
+      </w:r>
+      <w:r>
+        <w:rPr>
+          <w:b/>
+          <w:bCs/>
+        </w:rPr>
+        <w:t>p q</w:t>
+      </w:r>
+      <w:r>
+        <w:t xml:space="preserve"> </w:t>
+      </w:r>
+    </w:p>
+    <w:p>
+      <w:pPr>
+        <w:spacing w:after="0"/>
+      </w:pPr>
+      <w:r>
+        <w:rPr>
+          <w:b/>
+        </w:rPr>
+        <w:t xml:space="preserve">BLUE </w:t>
+      </w:r>
+      <w:r>
+        <w:rPr>
+          <w:b/>
+        </w:rPr>
+        <w:t>b</w:t>
+      </w:r>
+      <w:r>
+        <w:rPr>
+          <w:b/>
+        </w:rPr>
+        <w:t xml:space="preserve"> </w:t>
+      </w:r>
+      <w:r>
+        <w:rPr>
+          <w:b/>
+        </w:rPr>
+        <w:t xml:space="preserve">p q </w:t>
+      </w:r>
+      <w:r>
+        <w:t>(or)</w:t>
+      </w:r>
+      <w:r>
+        <w:t xml:space="preserve"> – control for blue LEDs</w:t>
+      </w:r>
+    </w:p>
+    <w:p>
+      <w:r>
+        <w:rPr>
+          <w:b/>
+        </w:rPr>
         <w:lastRenderedPageBreak/>
-        <w:t>NOTE: the 7” x 7” RGB panels do not have addressable ‘</w:t>
-      </w:r>
-      <w:proofErr w:type="gramStart"/>
-      <w:r>
-        <w:t>quadrants’</w:t>
-      </w:r>
-      <w:proofErr w:type="gramEnd"/>
-      <w:r>
-        <w:t xml:space="preserve">. For these boards, the ‘Quadrant’ value should be </w:t>
-      </w:r>
-      <w:r>
-        <w:t xml:space="preserve">left blank or </w:t>
-      </w:r>
-      <w:r>
-        <w:t>set to ‘</w:t>
-      </w:r>
-      <w:r>
-        <w:t>1111</w:t>
-      </w:r>
-      <w:r>
-        <w:t>’ to select all quadrants.</w:t>
-      </w:r>
-    </w:p>
-    <w:p>
-      <w:r>
-        <w:t>The following commands are supported:</w:t>
-      </w:r>
-    </w:p>
-    <w:p>
-      <w:r>
-        <w:rPr>
-          <w:b/>
-        </w:rPr>
-        <w:t>RESET</w:t>
-      </w:r>
-      <w:r>
-        <w:t xml:space="preserve"> – reset all boards to their power-on state. This should always be sent at the beginning of a session or after power has been cycled</w:t>
-      </w:r>
-      <w:r>
-        <w:t>.</w:t>
-      </w:r>
-    </w:p>
-    <w:p/>
-    <w:p>
-      <w:pPr>
-        <w:spacing w:after="0"/>
-      </w:pPr>
-      <w:r>
-        <w:rPr>
-          <w:b/>
-        </w:rPr>
-        <w:t xml:space="preserve">RED </w:t>
+        <w:t>BLU</w:t>
+      </w:r>
+      <w:r>
+        <w:rPr>
+          <w:b/>
+        </w:rPr>
+        <w:t xml:space="preserve"> </w:t>
       </w:r>
       <w:r>
         <w:rPr>
@@ -1045,42 +628,94 @@
         <w:t>p q</w:t>
       </w:r>
       <w:r>
-        <w:t xml:space="preserve"> (or) - control for red (</w:t>
-      </w:r>
-      <w:proofErr w:type="spellStart"/>
-      <w:r>
-        <w:t>chrimson</w:t>
-      </w:r>
-      <w:proofErr w:type="spellEnd"/>
-      <w:r>
-        <w:t>) LEDs</w:t>
-      </w:r>
-    </w:p>
-    <w:p>
-      <w:r>
-        <w:rPr>
-          <w:b/>
-        </w:rPr>
-        <w:t>CHR</w:t>
-      </w:r>
-      <w:r>
-        <w:rPr>
-          <w:b/>
-        </w:rPr>
         <w:t xml:space="preserve"> </w:t>
       </w:r>
       <w:r>
+        <w:t xml:space="preserve">  </w:t>
+      </w:r>
+    </w:p>
+    <w:p>
+      <w:pPr>
+        <w:spacing w:after="0"/>
+        <w:rPr>
+          <w:b/>
+        </w:rPr>
+      </w:pPr>
+      <w:r>
+        <w:rPr>
+          <w:b/>
+        </w:rPr>
+        <w:t xml:space="preserve">GREEN </w:t>
+      </w:r>
+      <w:r>
         <w:rPr>
           <w:b/>
         </w:rPr>
         <w:t>b</w:t>
       </w:r>
       <w:r>
+        <w:rPr>
+          <w:b/>
+        </w:rPr>
         <w:t xml:space="preserve"> </w:t>
       </w:r>
       <w:r>
         <w:rPr>
           <w:b/>
+        </w:rPr>
+        <w:t xml:space="preserve">p q </w:t>
+      </w:r>
+      <w:r>
+        <w:t>(or)</w:t>
+      </w:r>
+      <w:r>
+        <w:t xml:space="preserve"> – control for green LEDs</w:t>
+      </w:r>
+    </w:p>
+    <w:p>
+      <w:pPr>
+        <w:rPr>
+          <w:b/>
+        </w:rPr>
+      </w:pPr>
+      <w:r>
+        <w:rPr>
+          <w:b/>
+        </w:rPr>
+        <w:t xml:space="preserve">GRN </w:t>
+      </w:r>
+      <w:r>
+        <w:rPr>
+          <w:b/>
+        </w:rPr>
+        <w:t>b p q</w:t>
+      </w:r>
+      <w:r>
+        <w:rPr>
+          <w:b/>
+        </w:rPr>
+        <w:t xml:space="preserve"> </w:t>
+      </w:r>
+    </w:p>
+    <w:p>
+      <w:r>
+        <w:rPr>
+          <w:b/>
+        </w:rPr>
+        <w:t xml:space="preserve">IR </w:t>
+      </w:r>
+      <w:r>
+        <w:rPr>
+          <w:b/>
+        </w:rPr>
+        <w:t>b</w:t>
+      </w:r>
+      <w:r>
+        <w:t xml:space="preserve"> </w:t>
+      </w:r>
+      <w:r>
+        <w:rPr>
+          <w:b/>
           <w:bCs/>
         </w:rPr>
         <w:t>p q</w:t>
@@ -1088,173 +723,12 @@
       <w:r>
         <w:t xml:space="preserve"> </w:t>
       </w:r>
-    </w:p>
-    <w:p>
-      <w:pPr>
-        <w:spacing w:after="0"/>
-      </w:pPr>
-      <w:r>
-        <w:rPr>
-          <w:b/>
-        </w:rPr>
-        <w:t xml:space="preserve">BLUE </w:t>
-      </w:r>
-      <w:r>
-        <w:rPr>
-          <w:b/>
-        </w:rPr>
-        <w:t>b</w:t>
-      </w:r>
-      <w:r>
-        <w:rPr>
-          <w:b/>
-        </w:rPr>
-        <w:t xml:space="preserve"> </w:t>
-      </w:r>
-      <w:r>
-        <w:rPr>
-          <w:b/>
-        </w:rPr>
-        <w:t xml:space="preserve">p q </w:t>
-      </w:r>
-      <w:r>
-        <w:t>(or)</w:t>
-      </w:r>
-      <w:r>
-        <w:t xml:space="preserve"> – control for blue LEDs</w:t>
-      </w:r>
-    </w:p>
-    <w:p>
-      <w:r>
-        <w:rPr>
-          <w:b/>
-        </w:rPr>
-        <w:t>BLU</w:t>
-      </w:r>
-      <w:r>
-        <w:rPr>
-          <w:b/>
-        </w:rPr>
-        <w:t xml:space="preserve"> </w:t>
-      </w:r>
-      <w:r>
-        <w:rPr>
-          <w:b/>
-        </w:rPr>
-        <w:t>b</w:t>
-      </w:r>
-      <w:r>
-        <w:t xml:space="preserve"> </w:t>
-      </w:r>
-      <w:r>
-        <w:rPr>
-          <w:b/>
-          <w:bCs/>
-        </w:rPr>
-        <w:t>p q</w:t>
-      </w:r>
-      <w:r>
-        <w:t xml:space="preserve"> </w:t>
-      </w:r>
-      <w:r>
-        <w:t xml:space="preserve">  </w:t>
-      </w:r>
-    </w:p>
-    <w:p>
-      <w:pPr>
-        <w:spacing w:after="0"/>
-        <w:rPr>
-          <w:b/>
-        </w:rPr>
-      </w:pPr>
-      <w:r>
-        <w:rPr>
-          <w:b/>
-        </w:rPr>
-        <w:t xml:space="preserve">GREEN </w:t>
-      </w:r>
-      <w:r>
-        <w:rPr>
-          <w:b/>
-        </w:rPr>
-        <w:t>b</w:t>
-      </w:r>
-      <w:r>
-        <w:rPr>
-          <w:b/>
-        </w:rPr>
-        <w:t xml:space="preserve"> </w:t>
-      </w:r>
-      <w:r>
-        <w:rPr>
-          <w:b/>
-        </w:rPr>
-        <w:t xml:space="preserve">p q </w:t>
-      </w:r>
-      <w:r>
-        <w:t>(or)</w:t>
-      </w:r>
-      <w:r>
-        <w:t xml:space="preserve"> – control for green LEDs</w:t>
-      </w:r>
-    </w:p>
-    <w:p>
-      <w:pPr>
-        <w:rPr>
-          <w:b/>
-        </w:rPr>
-      </w:pPr>
-      <w:r>
-        <w:rPr>
-          <w:b/>
-        </w:rPr>
-        <w:t xml:space="preserve">GRN </w:t>
-      </w:r>
-      <w:r>
-        <w:rPr>
-          <w:b/>
-        </w:rPr>
-        <w:t>b p q</w:t>
-      </w:r>
-      <w:r>
-        <w:rPr>
-          <w:b/>
-        </w:rPr>
-        <w:t xml:space="preserve"> </w:t>
-      </w:r>
-    </w:p>
-    <w:p>
-      <w:r>
-        <w:rPr>
-          <w:b/>
-        </w:rPr>
-        <w:t xml:space="preserve">IR </w:t>
-      </w:r>
-      <w:r>
-        <w:rPr>
-          <w:b/>
-        </w:rPr>
-        <w:t>b</w:t>
-      </w:r>
-      <w:r>
-        <w:t xml:space="preserve"> </w:t>
-      </w:r>
-      <w:r>
-        <w:rPr>
-          <w:b/>
-          <w:bCs/>
-        </w:rPr>
-        <w:t>p q</w:t>
-      </w:r>
-      <w:r>
-        <w:t xml:space="preserve"> </w:t>
-      </w:r>
       <w:r>
         <w:t>– control for infrared LEDs</w:t>
       </w:r>
     </w:p>
     <w:p>
-      <w:bookmarkStart w:id="7" w:name="_Hlk151390778"/>
+      <w:bookmarkStart w:id="12" w:name="_Hlk151390778"/>
       <w:r>
         <w:t>Where:</w:t>
       </w:r>
@@ -1300,7 +774,7 @@
       </w:r>
     </w:p>
     <w:p/>
-    <w:bookmarkEnd w:id="7"/>
+    <w:bookmarkEnd w:id="12"/>
     <w:p>
       <w:r>
         <w:t>Th</w:t>
@@ -1455,7 +929,7 @@
       <w:pPr>
         <w:ind w:firstLine="720"/>
       </w:pPr>
-      <w:bookmarkStart w:id="8" w:name="_Hlk59040905"/>
+      <w:bookmarkStart w:id="13" w:name="_Hlk59040905"/>
       <w:r>
         <w:t>‘</w:t>
       </w:r>
@@ -1477,15 +951,16 @@
         <w:ind w:firstLine="720"/>
       </w:pPr>
     </w:p>
-    <w:bookmarkEnd w:id="8"/>
-    <w:p>
-      <w:pPr>
-        <w:spacing w:after="0"/>
-      </w:pPr>
-      <w:r>
-        <w:rPr>
-          <w:b/>
-        </w:rPr>
+    <w:bookmarkEnd w:id="13"/>
+    <w:p>
+      <w:pPr>
+        <w:spacing w:after="0"/>
+      </w:pPr>
+      <w:r>
+        <w:rPr>
+          <w:b/>
+        </w:rPr>
+        <w:lastRenderedPageBreak/>
         <w:t>PULSE width, period, number, off, wait, iterations</w:t>
       </w:r>
       <w:r>
@@ -1504,15 +979,7 @@
         <w:t xml:space="preserve">color </w:t>
       </w:r>
       <w:r>
-        <w:t xml:space="preserve">- pulse setup </w:t>
-      </w:r>
-      <w:proofErr w:type="gramStart"/>
-      <w:r>
-        <w:t>command</w:t>
-      </w:r>
-      <w:proofErr w:type="gramEnd"/>
-      <w:r>
-        <w:t xml:space="preserve"> </w:t>
+        <w:t xml:space="preserve">- pulse setup command </w:t>
       </w:r>
     </w:p>
     <w:p>
@@ -1677,6 +1144,7 @@
         <w:rPr>
           <w:noProof/>
         </w:rPr>
+        <w:lastRenderedPageBreak/>
         <w:drawing>
           <wp:inline distT="0" distB="0" distL="0" distR="0" wp14:anchorId="399641E1" wp14:editId="76E3E81A">
             <wp:extent cx="5943600" cy="2204720"/>
@@ -1743,7 +1211,7 @@
       <w:r>
         <w:t>art running the pulse sequence</w:t>
       </w:r>
-      <w:bookmarkStart w:id="9" w:name="_Hlk521680368"/>
+      <w:bookmarkStart w:id="14" w:name="_Hlk521680368"/>
       <w:r>
         <w:t>, optional color(s)</w:t>
       </w:r>
@@ -1760,16 +1228,16 @@
         <w:t>c – color(s) any combination of ‘R’, ‘G’, ‘B’</w:t>
       </w:r>
     </w:p>
-    <w:bookmarkEnd w:id="9"/>
-    <w:p>
-      <w:pPr>
-        <w:rPr>
-          <w:b/>
-        </w:rPr>
-      </w:pPr>
-    </w:p>
-    <w:p>
-      <w:bookmarkStart w:id="10" w:name="_Hlk151389529"/>
+    <w:bookmarkEnd w:id="14"/>
+    <w:p>
+      <w:pPr>
+        <w:rPr>
+          <w:b/>
+        </w:rPr>
+      </w:pPr>
+    </w:p>
+    <w:p>
+      <w:bookmarkStart w:id="15" w:name="_Hlk151389529"/>
       <w:r>
         <w:rPr>
           <w:b/>
@@ -1800,12 +1268,12 @@
           <w:numId w:val="8"/>
         </w:numPr>
       </w:pPr>
-      <w:bookmarkStart w:id="11" w:name="_Hlk103775680"/>
-      <w:bookmarkEnd w:id="10"/>
+      <w:bookmarkStart w:id="16" w:name="_Hlk103775680"/>
+      <w:bookmarkEnd w:id="15"/>
       <w:r>
         <w:t>c – color(s) any combination of ‘R’, ‘G’, ‘B’</w:t>
       </w:r>
-      <w:bookmarkEnd w:id="11"/>
+      <w:bookmarkEnd w:id="16"/>
     </w:p>
     <w:p>
       <w:r>
@@ -1825,16 +1293,11 @@
         <w:t xml:space="preserve">Pause the current </w:t>
       </w:r>
       <w:r>
-        <w:t xml:space="preserve">pulse </w:t>
-      </w:r>
-      <w:proofErr w:type="gramStart"/>
-      <w:r>
-        <w:t>sequence</w:t>
-      </w:r>
-      <w:proofErr w:type="gramEnd"/>
-    </w:p>
-    <w:p>
-      <w:bookmarkStart w:id="12" w:name="_Hlk103775799"/>
+        <w:t>pulse sequence</w:t>
+      </w:r>
+    </w:p>
+    <w:p>
+      <w:bookmarkStart w:id="17" w:name="_Hlk103775799"/>
       <w:r>
         <w:rPr>
           <w:b/>
@@ -1858,7 +1321,7 @@
         <w:t xml:space="preserve"> seconds (red, blue, green)</w:t>
       </w:r>
     </w:p>
-    <w:bookmarkEnd w:id="12"/>
+    <w:bookmarkEnd w:id="17"/>
     <w:p>
       <w:r>
         <w:rPr>
@@ -1964,13 +1427,8 @@
         <w:t>SYNCON</w:t>
       </w:r>
       <w:r>
-        <w:t xml:space="preserve"> – start sync signal at previously specified </w:t>
-      </w:r>
-      <w:proofErr w:type="gramStart"/>
-      <w:r>
-        <w:t>rate</w:t>
-      </w:r>
-      <w:proofErr w:type="gramEnd"/>
+        <w:t xml:space="preserve"> – start sync signal at previously specified rate</w:t>
+      </w:r>
     </w:p>
     <w:p>
       <w:pPr>
@@ -1979,7 +1437,7 @@
           <w:bCs/>
         </w:rPr>
       </w:pPr>
-      <w:bookmarkStart w:id="13" w:name="_Hlk151390230"/>
+      <w:bookmarkStart w:id="18" w:name="_Hlk151390230"/>
       <w:r>
         <w:rPr>
           <w:b/>
@@ -1995,7 +1453,7 @@
       <w:r>
         <w:t xml:space="preserve">Returns the </w:t>
       </w:r>
-      <w:bookmarkEnd w:id="13"/>
+      <w:bookmarkEnd w:id="18"/>
       <w:r>
         <w:t>version number and other parameters</w:t>
       </w:r>
@@ -2018,17 +1476,11 @@
         <w:rPr>
           <w:b/>
         </w:rPr>
-        <w:lastRenderedPageBreak/>
         <w:t>HELP</w:t>
       </w:r>
       <w:r>
-        <w:t xml:space="preserve"> - Returns a list of the available </w:t>
-      </w:r>
-      <w:proofErr w:type="gramStart"/>
-      <w:r>
-        <w:t>commands</w:t>
-      </w:r>
-      <w:proofErr w:type="gramEnd"/>
+        <w:t xml:space="preserve"> - Returns a list of the available commands</w:t>
+      </w:r>
     </w:p>
     <w:p>
       <w:pPr>
@@ -2324,7 +1776,7 @@
         </w:rPr>
         <w:t xml:space="preserve"> </w:t>
       </w:r>
-      <w:bookmarkStart w:id="14" w:name="_Hlk151389805"/>
+      <w:bookmarkStart w:id="19" w:name="_Hlk151389805"/>
       <w:r>
         <w:t xml:space="preserve">(or </w:t>
       </w:r>
@@ -2338,20 +1790,109 @@
       <w:r>
         <w:t>)</w:t>
       </w:r>
-      <w:bookmarkEnd w:id="14"/>
+      <w:bookmarkEnd w:id="19"/>
       <w:r>
         <w:t xml:space="preserve">: returns a list of </w:t>
       </w:r>
       <w:r>
-        <w:t xml:space="preserve">entered </w:t>
+        <w:t>entered steps</w:t>
+      </w:r>
+      <w:r>
+        <w:t xml:space="preserve">  </w:t>
+      </w:r>
+    </w:p>
+    <w:p>
+      <w:proofErr w:type="spellStart"/>
+      <w:r>
+        <w:rPr>
+          <w:b/>
+          <w:bCs/>
+        </w:rPr>
+        <w:t>removeAllSteps</w:t>
+      </w:r>
+      <w:proofErr w:type="spellEnd"/>
+      <w:r>
+        <w:t>: remove all steps</w:t>
+      </w:r>
+    </w:p>
+    <w:p>
+      <w:proofErr w:type="spellStart"/>
+      <w:r>
+        <w:rPr>
+          <w:b/>
+          <w:bCs/>
+        </w:rPr>
+        <w:t>runExperiment</w:t>
+      </w:r>
+      <w:proofErr w:type="spellEnd"/>
+      <w:r>
+        <w:rPr>
+          <w:b/>
+          <w:bCs/>
+        </w:rPr>
+        <w:t xml:space="preserve"> </w:t>
+      </w:r>
+      <w:r>
+        <w:t xml:space="preserve">(or </w:t>
+      </w:r>
+      <w:r>
+        <w:rPr>
+          <w:b/>
+          <w:bCs/>
+        </w:rPr>
+        <w:t>RX</w:t>
+      </w:r>
+      <w:r>
+        <w:t>)</w:t>
+      </w:r>
+      <w:r>
+        <w:t>: run the entered experiment</w:t>
+      </w:r>
+    </w:p>
+    <w:p>
+      <w:proofErr w:type="spellStart"/>
+      <w:r>
+        <w:rPr>
+          <w:b/>
+          <w:bCs/>
+        </w:rPr>
+        <w:t>stopExperiment</w:t>
+      </w:r>
+      <w:proofErr w:type="spellEnd"/>
+      <w:r>
+        <w:rPr>
+          <w:b/>
+          <w:bCs/>
+        </w:rPr>
+        <w:t xml:space="preserve"> </w:t>
+      </w:r>
+      <w:r>
+        <w:t xml:space="preserve">(or </w:t>
+      </w:r>
+      <w:r>
+        <w:rPr>
+          <w:b/>
+          <w:bCs/>
+        </w:rPr>
+        <w:t>SX</w:t>
       </w:r>
       <w:proofErr w:type="gramStart"/>
       <w:r>
-        <w:t>steps</w:t>
+        <w:t>)</w:t>
+      </w:r>
+      <w:r>
+        <w:rPr>
+          <w:b/>
+          <w:bCs/>
+        </w:rPr>
+        <w:t xml:space="preserve"> </w:t>
+      </w:r>
+      <w:r>
+        <w:t>:</w:t>
       </w:r>
       <w:proofErr w:type="gramEnd"/>
       <w:r>
-        <w:t xml:space="preserve">  </w:t>
+        <w:t xml:space="preserve"> stop the experiment in progress</w:t>
       </w:r>
     </w:p>
     <w:p>
@@ -2361,514 +1902,443 @@
           <w:b/>
           <w:bCs/>
         </w:rPr>
-        <w:t>removeAllSteps</w:t>
+        <w:t>getExperimentStatus</w:t>
       </w:r>
       <w:proofErr w:type="spellEnd"/>
       <w:r>
-        <w:t xml:space="preserve">: remove all </w:t>
+        <w:rPr>
+          <w:b/>
+          <w:bCs/>
+        </w:rPr>
+        <w:t xml:space="preserve"> </w:t>
+      </w:r>
+      <w:r>
+        <w:t xml:space="preserve">(or </w:t>
+      </w:r>
+      <w:r>
+        <w:rPr>
+          <w:b/>
+          <w:bCs/>
+        </w:rPr>
+        <w:t>GX</w:t>
+      </w:r>
+      <w:r>
+        <w:t>)</w:t>
+      </w:r>
+      <w:r>
+        <w:t>: returns the current step being processed during a run</w:t>
+      </w:r>
+    </w:p>
+    <w:p>
+      <w:proofErr w:type="spellStart"/>
+      <w:r>
+        <w:rPr>
+          <w:b/>
+          <w:bCs/>
+        </w:rPr>
+        <w:t>stepOrder</w:t>
+      </w:r>
+      <w:proofErr w:type="spellEnd"/>
+      <w:r>
+        <w:rPr>
+          <w:b/>
+          <w:bCs/>
+        </w:rPr>
+        <w:t xml:space="preserve"> </w:t>
+      </w:r>
+      <w:r>
+        <w:t>n: add a ser</w:t>
+      </w:r>
+      <w:r>
+        <w:t>i</w:t>
+      </w:r>
+      <w:r>
+        <w:t>es</w:t>
+      </w:r>
+      <w:r>
+        <w:t xml:space="preserve"> of numbers, one at a time</w:t>
+      </w:r>
+      <w:r>
+        <w:t>,</w:t>
+      </w:r>
+      <w:r>
+        <w:t xml:space="preserve"> designating the sequence the entered Experiment Steps should be run in</w:t>
+      </w:r>
+      <w:r>
+        <w:t xml:space="preserve"> (if not used, the experiment is run in the step sequence, one time).  </w:t>
+      </w:r>
+      <w:r>
+        <w:t>For example, if 2 steps are entered, sending:</w:t>
+      </w:r>
+    </w:p>
+    <w:p>
+      <w:pPr>
+        <w:spacing w:after="0"/>
+        <w:ind w:left="432"/>
+      </w:pPr>
+      <w:proofErr w:type="spellStart"/>
+      <w:r>
+        <w:t>steporder</w:t>
+      </w:r>
+      <w:proofErr w:type="spellEnd"/>
+      <w:r>
+        <w:t xml:space="preserve"> 2</w:t>
+      </w:r>
+    </w:p>
+    <w:p>
+      <w:pPr>
+        <w:spacing w:after="0"/>
+        <w:ind w:left="432"/>
+      </w:pPr>
+      <w:proofErr w:type="spellStart"/>
+      <w:r>
+        <w:t>steporder</w:t>
+      </w:r>
+      <w:proofErr w:type="spellEnd"/>
+      <w:r>
+        <w:t xml:space="preserve"> 1</w:t>
+      </w:r>
+    </w:p>
+    <w:p>
+      <w:pPr>
+        <w:spacing w:after="0"/>
+        <w:ind w:left="432"/>
+      </w:pPr>
+      <w:proofErr w:type="spellStart"/>
+      <w:r>
+        <w:t>steporder</w:t>
+      </w:r>
+      <w:proofErr w:type="spellEnd"/>
+      <w:r>
+        <w:t xml:space="preserve"> 1</w:t>
+      </w:r>
+    </w:p>
+    <w:p>
+      <w:pPr>
+        <w:spacing w:after="0"/>
+        <w:ind w:left="432"/>
+      </w:pPr>
+      <w:proofErr w:type="spellStart"/>
+      <w:r>
+        <w:t>steporder</w:t>
+      </w:r>
+      <w:proofErr w:type="spellEnd"/>
+      <w:r>
+        <w:t xml:space="preserve"> 2</w:t>
+      </w:r>
+    </w:p>
+    <w:p>
+      <w:pPr>
+        <w:spacing w:after="0"/>
+        <w:ind w:left="432"/>
+      </w:pPr>
+    </w:p>
+    <w:p>
+      <w:pPr>
+        <w:ind w:left="432"/>
+      </w:pPr>
+      <w:r>
+        <w:t xml:space="preserve">will run step 2, then step 1, then step 1 again, then step 2 when the </w:t>
+      </w:r>
+      <w:proofErr w:type="spellStart"/>
+      <w:r>
+        <w:t>runExperiment</w:t>
+      </w:r>
+      <w:proofErr w:type="spellEnd"/>
+      <w:r>
+        <w:t xml:space="preserve"> command is sent.</w:t>
+      </w:r>
+    </w:p>
+    <w:p>
+      <w:pPr>
+        <w:ind w:left="432"/>
+      </w:pPr>
+      <w:r>
+        <w:t xml:space="preserve">Sending </w:t>
+      </w:r>
+      <w:proofErr w:type="spellStart"/>
+      <w:r>
+        <w:t>stepOrder</w:t>
+      </w:r>
+      <w:proofErr w:type="spellEnd"/>
+      <w:r>
+        <w:t xml:space="preserve"> 0 will reset the steps, sending </w:t>
+      </w:r>
+      <w:proofErr w:type="spellStart"/>
+      <w:r>
+        <w:t>stepOrder</w:t>
+      </w:r>
+      <w:proofErr w:type="spellEnd"/>
+      <w:r>
+        <w:t xml:space="preserve"> with no parameter will list the step order</w:t>
+      </w:r>
+      <w:r>
+        <w:t>.</w:t>
+      </w:r>
+    </w:p>
+    <w:p>
+      <w:pPr>
+        <w:rPr>
+          <w:b/>
+          <w:bCs/>
+        </w:rPr>
+      </w:pPr>
+    </w:p>
+    <w:p>
+      <w:pPr>
+        <w:rPr>
+          <w:b/>
+          <w:bCs/>
+        </w:rPr>
+      </w:pPr>
+      <w:r>
+        <w:rPr>
+          <w:b/>
+          <w:bCs/>
+        </w:rPr>
+        <w:t xml:space="preserve">CALIBRATION COMMANDS </w:t>
+      </w:r>
+    </w:p>
+    <w:p>
+      <w:r>
+        <w:t xml:space="preserve">The RGB_IR board should have uniform </w:t>
+      </w:r>
+      <w:r>
+        <w:rPr>
+          <w:sz w:val="24"/>
+          <w:szCs w:val="24"/>
+        </w:rPr>
+        <w:t xml:space="preserve">light </w:t>
+      </w:r>
+      <w:r>
+        <w:t xml:space="preserve">output. However, the 5x5 board, with separate quadrant control, may show some differences at low light levels. </w:t>
+      </w:r>
+      <w:r>
+        <w:t>If</w:t>
+      </w:r>
+      <w:r>
+        <w:t xml:space="preserve"> an experiment requires background subtraction, then the brightness of each quadrant can be adjusted so that, at a given IR setting, the backlight is more uniform. The light levels can be calibrated using the OFFSET and GAIN commands. </w:t>
+      </w:r>
+      <w:r>
+        <w:t xml:space="preserve"> These values are stored in non-volatile memory and will be loaded at power up. The </w:t>
+      </w:r>
+      <w:r>
+        <w:t xml:space="preserve">offset </w:t>
+      </w:r>
+      <w:r>
+        <w:t>values represent digital-to-analog converter (DAC) counts. The DAC can range from 0 to 4095. The brightness is calculated as follows:</w:t>
+      </w:r>
+    </w:p>
+    <w:p>
+      <w:r>
+        <w:t>o</w:t>
+      </w:r>
+      <w:r>
+        <w:t xml:space="preserve">utput value = </w:t>
+      </w:r>
+      <w:r>
+        <w:t>set value * GAIN + OFFSET</w:t>
+      </w:r>
+    </w:p>
+    <w:p>
+      <w:pPr>
+        <w:rPr>
+          <w:b/>
+          <w:bCs/>
+        </w:rPr>
+      </w:pPr>
+      <w:r>
+        <w:rPr>
+          <w:b/>
+          <w:bCs/>
+        </w:rPr>
+        <w:t>Gain</w:t>
+      </w:r>
+    </w:p>
+    <w:p>
+      <w:r>
+        <w:t xml:space="preserve">The GAIN command was added to enter in gain values. These values default to 1.0 and can range from 0.8 and 1.2, but generally, gain changes of 5% or less are enough. A new board has the gains all set to 1.0. There are sixteen gain </w:t>
+      </w:r>
+      <w:r>
+        <w:t>values:</w:t>
+      </w:r>
+      <w:r>
+        <w:t xml:space="preserve"> one for each quadrant and for each color. The IR gain is probably the most important as it sets the continuous backlight that is used for automatic tracking. The color LEDs are normally used for </w:t>
+      </w:r>
+      <w:r>
+        <w:t>optogenetics,</w:t>
+      </w:r>
+      <w:r>
+        <w:t xml:space="preserve"> and small differences are not as critical.</w:t>
+      </w:r>
+    </w:p>
+    <w:p>
+      <w:r>
+        <w:rPr>
+          <w:b/>
+          <w:bCs/>
+        </w:rPr>
+        <w:t xml:space="preserve">GAIN </w:t>
+      </w:r>
+      <w:r>
+        <w:t xml:space="preserve">c, </w:t>
+      </w:r>
+      <w:r>
+        <w:t>q, g</w:t>
+      </w:r>
+      <w:r>
+        <w:t xml:space="preserve"> – set the gain value for a quadrant</w:t>
+      </w:r>
+    </w:p>
+    <w:p>
+      <w:r>
+        <w:t>Where:</w:t>
+      </w:r>
+    </w:p>
+    <w:p>
+      <w:r>
+        <w:tab/>
+        <w:t xml:space="preserve">‘c’ is color to be </w:t>
       </w:r>
       <w:proofErr w:type="gramStart"/>
       <w:r>
-        <w:t>steps</w:t>
+        <w:t>adjusted (‘</w:t>
       </w:r>
       <w:proofErr w:type="gramEnd"/>
-    </w:p>
-    <w:p>
-      <w:proofErr w:type="spellStart"/>
-      <w:r>
-        <w:rPr>
-          <w:b/>
-          <w:bCs/>
-        </w:rPr>
-        <w:t>runExperiment</w:t>
-      </w:r>
-      <w:proofErr w:type="spellEnd"/>
-      <w:r>
-        <w:rPr>
-          <w:b/>
-          <w:bCs/>
-        </w:rPr>
-        <w:t xml:space="preserve"> </w:t>
-      </w:r>
-      <w:r>
-        <w:t xml:space="preserve">(or </w:t>
-      </w:r>
-      <w:r>
-        <w:rPr>
-          <w:b/>
-          <w:bCs/>
-        </w:rPr>
-        <w:t>RX</w:t>
-      </w:r>
-      <w:r>
-        <w:t>)</w:t>
-      </w:r>
-      <w:r>
-        <w:t xml:space="preserve">: run the entered </w:t>
+      <w:r>
+        <w:t>R</w:t>
       </w:r>
       <w:proofErr w:type="gramStart"/>
       <w:r>
-        <w:t>experiment</w:t>
+        <w:t>’, ‘</w:t>
       </w:r>
       <w:proofErr w:type="gramEnd"/>
-    </w:p>
-    <w:p>
-      <w:proofErr w:type="spellStart"/>
-      <w:r>
-        <w:rPr>
-          <w:b/>
-          <w:bCs/>
-        </w:rPr>
-        <w:t>stopExperiment</w:t>
-      </w:r>
-      <w:proofErr w:type="spellEnd"/>
-      <w:r>
-        <w:rPr>
-          <w:b/>
-          <w:bCs/>
-        </w:rPr>
-        <w:t xml:space="preserve"> </w:t>
-      </w:r>
-      <w:r>
-        <w:t xml:space="preserve">(or </w:t>
-      </w:r>
-      <w:r>
-        <w:rPr>
-          <w:b/>
-          <w:bCs/>
-        </w:rPr>
-        <w:t>SX</w:t>
+      <w:r>
+        <w:t>B</w:t>
       </w:r>
       <w:proofErr w:type="gramStart"/>
       <w:r>
-        <w:t>)</w:t>
-      </w:r>
-      <w:r>
-        <w:rPr>
-          <w:b/>
-          <w:bCs/>
-        </w:rPr>
-        <w:t xml:space="preserve"> </w:t>
-      </w:r>
-      <w:r>
-        <w:t>:</w:t>
+        <w:t>’, ‘</w:t>
       </w:r>
       <w:proofErr w:type="gramEnd"/>
       <w:r>
-        <w:t xml:space="preserve"> stop the experiment in progress</w:t>
-      </w:r>
-    </w:p>
-    <w:p>
-      <w:proofErr w:type="spellStart"/>
-      <w:r>
-        <w:rPr>
-          <w:b/>
-          <w:bCs/>
-        </w:rPr>
-        <w:t>getExperimentStatus</w:t>
-      </w:r>
-      <w:proofErr w:type="spellEnd"/>
-      <w:r>
-        <w:rPr>
-          <w:b/>
-          <w:bCs/>
-        </w:rPr>
-        <w:t xml:space="preserve"> </w:t>
-      </w:r>
-      <w:r>
-        <w:t xml:space="preserve">(or </w:t>
-      </w:r>
-      <w:r>
-        <w:rPr>
-          <w:b/>
-          <w:bCs/>
-        </w:rPr>
-        <w:t>GX</w:t>
-      </w:r>
-      <w:r>
-        <w:t>)</w:t>
-      </w:r>
-      <w:r>
-        <w:t xml:space="preserve">: returns the current step being processed during a </w:t>
+        <w:t>G’, or ‘I’).</w:t>
+      </w:r>
+    </w:p>
+    <w:p>
+      <w:pPr>
+        <w:ind w:firstLine="720"/>
+      </w:pPr>
+      <w:r>
+        <w:t>‘</w:t>
+      </w:r>
+      <w:r>
+        <w:t>q</w:t>
+      </w:r>
+      <w:r>
+        <w:t>’</w:t>
+      </w:r>
+      <w:r>
+        <w:t xml:space="preserve"> = quadrant(s): </w:t>
       </w:r>
       <w:proofErr w:type="gramStart"/>
       <w:r>
-        <w:t>run</w:t>
+        <w:t xml:space="preserve">0 </w:t>
+      </w:r>
+      <w:r>
+        <w:t>,</w:t>
       </w:r>
       <w:proofErr w:type="gramEnd"/>
-    </w:p>
-    <w:p>
-      <w:proofErr w:type="spellStart"/>
-      <w:r>
-        <w:rPr>
-          <w:b/>
-          <w:bCs/>
-        </w:rPr>
-        <w:t>stepOrder</w:t>
-      </w:r>
-      <w:proofErr w:type="spellEnd"/>
-      <w:r>
-        <w:rPr>
-          <w:b/>
-          <w:bCs/>
-        </w:rPr>
-        <w:t xml:space="preserve"> </w:t>
-      </w:r>
-      <w:r>
-        <w:t>n: add a ser</w:t>
-      </w:r>
-      <w:r>
-        <w:t>i</w:t>
-      </w:r>
-      <w:r>
-        <w:t>es</w:t>
-      </w:r>
-      <w:r>
-        <w:t xml:space="preserve"> of numbers, one at a time</w:t>
-      </w:r>
+      <w:r>
+        <w:t xml:space="preserve"> 1, 2, or 3</w:t>
+      </w:r>
+    </w:p>
+    <w:p>
+      <w:pPr>
+        <w:ind w:left="720"/>
+      </w:pPr>
+      <w:r>
+        <w:t>‘g’ is the gain multiplier (0.8 to 1.2)</w:t>
+      </w:r>
+    </w:p>
+    <w:p>
+      <w:r>
+        <w:t>If the GAIN command is sent without parameters, the current settings are returned:</w:t>
+      </w:r>
+    </w:p>
+    <w:p>
+      <w:r>
+        <w:t>GAIN</w:t>
+      </w:r>
+    </w:p>
+    <w:p>
+      <w:proofErr w:type="gramStart"/>
+      <w:r>
+        <w:t>BLU  1.00</w:t>
+      </w:r>
+      <w:proofErr w:type="gramEnd"/>
+      <w:r>
+        <w:t xml:space="preserve"> 1.00 1.00 1.00</w:t>
+      </w:r>
+    </w:p>
+    <w:p>
+      <w:proofErr w:type="gramStart"/>
+      <w:r>
+        <w:t>GRN  1.00</w:t>
+      </w:r>
+      <w:proofErr w:type="gramEnd"/>
+      <w:r>
+        <w:t xml:space="preserve"> 1.00 1.00 1.00</w:t>
+      </w:r>
+    </w:p>
+    <w:p>
+      <w:proofErr w:type="gramStart"/>
+      <w:r>
+        <w:lastRenderedPageBreak/>
+        <w:t>RED  1.00</w:t>
+      </w:r>
+      <w:proofErr w:type="gramEnd"/>
+      <w:r>
+        <w:t xml:space="preserve"> 1.00 1.00 1.00</w:t>
+      </w:r>
+    </w:p>
+    <w:p>
+      <w:r>
+        <w:t>IR   1.00 1.00 1.00 1.00</w:t>
+      </w:r>
+      <w:r>
+        <w:cr/>
+      </w:r>
+    </w:p>
+    <w:p>
+      <w:r>
+        <w:t>To change the gain of a quadrant, the GAIN command has parameters of Color, Quadrant, and Gain:</w:t>
+      </w:r>
+    </w:p>
+    <w:p>
+      <w:r>
+        <w:t>GAIN BLUE 0 1.1</w:t>
+      </w:r>
+    </w:p>
+    <w:p>
+      <w:r>
+        <w:t>The color can be spelled out or a shortened version can be used (RED, GRN, BLU, IR) or, simply, just the first letter is needed (</w:t>
+      </w:r>
+      <w:proofErr w:type="gramStart"/>
+      <w:r>
+        <w:t>R,G</w:t>
+      </w:r>
+      <w:proofErr w:type="gramEnd"/>
       <w:r>
         <w:t>,</w:t>
       </w:r>
-      <w:r>
-        <w:t xml:space="preserve"> designating the sequence the entered Experiment Steps should be run in</w:t>
-      </w:r>
-      <w:r>
-        <w:t xml:space="preserve"> (if not used, the experiment is run in the step sequence, one time).  </w:t>
-      </w:r>
-      <w:r>
-        <w:t>For example, if 2 steps are entered, sending:</w:t>
-      </w:r>
-    </w:p>
-    <w:p>
-      <w:pPr>
-        <w:spacing w:after="0"/>
-        <w:ind w:left="432"/>
-      </w:pPr>
-      <w:proofErr w:type="spellStart"/>
-      <w:r>
-        <w:t>steporder</w:t>
-      </w:r>
-      <w:proofErr w:type="spellEnd"/>
-      <w:r>
-        <w:t xml:space="preserve"> 2</w:t>
-      </w:r>
-    </w:p>
-    <w:p>
-      <w:pPr>
-        <w:spacing w:after="0"/>
-        <w:ind w:left="432"/>
-      </w:pPr>
-      <w:proofErr w:type="spellStart"/>
-      <w:r>
-        <w:t>steporder</w:t>
-      </w:r>
-      <w:proofErr w:type="spellEnd"/>
-      <w:r>
-        <w:t xml:space="preserve"> 1</w:t>
-      </w:r>
-    </w:p>
-    <w:p>
-      <w:pPr>
-        <w:spacing w:after="0"/>
-        <w:ind w:left="432"/>
-      </w:pPr>
-      <w:proofErr w:type="spellStart"/>
-      <w:r>
-        <w:lastRenderedPageBreak/>
-        <w:t>steporder</w:t>
-      </w:r>
-      <w:proofErr w:type="spellEnd"/>
-      <w:r>
-        <w:t xml:space="preserve"> 1</w:t>
-      </w:r>
-    </w:p>
-    <w:p>
-      <w:pPr>
-        <w:spacing w:after="0"/>
-        <w:ind w:left="432"/>
-      </w:pPr>
-      <w:proofErr w:type="spellStart"/>
-      <w:r>
-        <w:t>steporder</w:t>
-      </w:r>
-      <w:proofErr w:type="spellEnd"/>
-      <w:r>
-        <w:t xml:space="preserve"> 2</w:t>
-      </w:r>
-    </w:p>
-    <w:p>
-      <w:pPr>
-        <w:spacing w:after="0"/>
-        <w:ind w:left="432"/>
-      </w:pPr>
-    </w:p>
-    <w:p>
-      <w:pPr>
-        <w:ind w:left="432"/>
-      </w:pPr>
-      <w:r>
-        <w:t xml:space="preserve">will run step 2, then step 1, then step 1 again, then step 2 when the </w:t>
-      </w:r>
-      <w:proofErr w:type="spellStart"/>
-      <w:r>
-        <w:t>runExperiment</w:t>
-      </w:r>
-      <w:proofErr w:type="spellEnd"/>
-      <w:r>
-        <w:t xml:space="preserve"> command is sent.</w:t>
-      </w:r>
-    </w:p>
-    <w:p>
-      <w:pPr>
-        <w:ind w:left="432"/>
-      </w:pPr>
-      <w:r>
-        <w:t xml:space="preserve">Sending </w:t>
-      </w:r>
-      <w:proofErr w:type="spellStart"/>
-      <w:r>
-        <w:t>stepOrder</w:t>
-      </w:r>
-      <w:proofErr w:type="spellEnd"/>
-      <w:r>
-        <w:t xml:space="preserve"> 0 will reset the steps, sending </w:t>
-      </w:r>
-      <w:proofErr w:type="spellStart"/>
-      <w:r>
-        <w:t>stepOrder</w:t>
-      </w:r>
-      <w:proofErr w:type="spellEnd"/>
-      <w:r>
-        <w:t xml:space="preserve"> with no parameter will list the step order</w:t>
-      </w:r>
-      <w:r>
-        <w:t>.</w:t>
-      </w:r>
-    </w:p>
-    <w:p>
-      <w:pPr>
-        <w:rPr>
-          <w:b/>
-          <w:bCs/>
-        </w:rPr>
-      </w:pPr>
-    </w:p>
-    <w:p>
-      <w:pPr>
-        <w:rPr>
-          <w:b/>
-          <w:bCs/>
-        </w:rPr>
-      </w:pPr>
-      <w:r>
-        <w:rPr>
-          <w:b/>
-          <w:bCs/>
-        </w:rPr>
-        <w:t xml:space="preserve">CALIBRATION COMMANDS </w:t>
-      </w:r>
-    </w:p>
-    <w:p>
-      <w:r>
-        <w:t xml:space="preserve">The RGB_IR board should have uniform light output. However, the 5x5 board, with separate quadrant control, may show some differences at low light levels. </w:t>
-      </w:r>
       <w:proofErr w:type="gramStart"/>
       <w:r>
-        <w:t>In particular, if</w:t>
+        <w:t>B,I</w:t>
       </w:r>
       <w:proofErr w:type="gramEnd"/>
       <w:r>
-        <w:t xml:space="preserve"> an experiment requires background subtraction, then the brightness of each quadrant can be adjusted so that, at a given IR setting, the backlight is more uniform. The light levels can be calibrated using the OFFSET and GAIN commands. </w:t>
-      </w:r>
-      <w:r>
-        <w:t xml:space="preserve"> These values are stored in non-volatile memory and will be loaded at power up. The </w:t>
-      </w:r>
-      <w:r>
-        <w:t xml:space="preserve">offset </w:t>
-      </w:r>
-      <w:r>
-        <w:t>values represent digital-to-analog converter (DAC) counts. The DAC can range from 0 to 4095. The brightness is calculated as follows:</w:t>
-      </w:r>
-    </w:p>
-    <w:p>
-      <w:r>
-        <w:t>o</w:t>
-      </w:r>
-      <w:r>
-        <w:t xml:space="preserve">utput value = </w:t>
-      </w:r>
-      <w:r>
-        <w:t>set value * GAIN + OFFSET</w:t>
-      </w:r>
-    </w:p>
-    <w:p>
-      <w:pPr>
-        <w:rPr>
-          <w:b/>
-          <w:bCs/>
-        </w:rPr>
-      </w:pPr>
-      <w:r>
-        <w:rPr>
-          <w:b/>
-          <w:bCs/>
-        </w:rPr>
-        <w:t>Gain</w:t>
-      </w:r>
-    </w:p>
-    <w:p>
-      <w:r>
-        <w:t xml:space="preserve">The GAIN command was added to enter in gain values. These values default to 1.0 and can range from 0.8 and 1.2, but generally, gain changes of 5% or less are enough. A new board has the gains all set to 1.0. There are sixteen gain </w:t>
-      </w:r>
-      <w:proofErr w:type="gramStart"/>
-      <w:r>
-        <w:t>values;</w:t>
-      </w:r>
-      <w:proofErr w:type="gramEnd"/>
-      <w:r>
-        <w:t xml:space="preserve"> one for each quadrant and for each color. The IR gain is probably the most important as it sets the continuous backlight that is used for automatic tracking. The color LEDs are normally used for </w:t>
-      </w:r>
-      <w:proofErr w:type="gramStart"/>
-      <w:r>
-        <w:t>optogenetics</w:t>
-      </w:r>
-      <w:proofErr w:type="gramEnd"/>
-      <w:r>
-        <w:t xml:space="preserve"> and small differences are not as critical.</w:t>
-      </w:r>
-    </w:p>
-    <w:p>
-      <w:r>
-        <w:rPr>
-          <w:b/>
-          <w:bCs/>
-        </w:rPr>
-        <w:t xml:space="preserve">GAIN </w:t>
-      </w:r>
-      <w:r>
-        <w:t xml:space="preserve">c, </w:t>
-      </w:r>
-      <w:r>
-        <w:t>g</w:t>
-      </w:r>
-      <w:r>
-        <w:t>, q</w:t>
-      </w:r>
-      <w:r>
-        <w:t xml:space="preserve"> – set the gain value for a </w:t>
-      </w:r>
-      <w:proofErr w:type="gramStart"/>
-      <w:r>
-        <w:t>quadrant</w:t>
-      </w:r>
-      <w:proofErr w:type="gramEnd"/>
-    </w:p>
-    <w:p>
-      <w:r>
-        <w:t>Where:</w:t>
-      </w:r>
-    </w:p>
-    <w:p>
-      <w:r>
-        <w:tab/>
-        <w:t>‘c’ is color to be adjusted (‘R’, ‘B’, ‘G’, or ‘I’).</w:t>
-      </w:r>
-    </w:p>
-    <w:p>
-      <w:pPr>
-        <w:ind w:left="720"/>
-      </w:pPr>
-      <w:r>
-        <w:t>‘g’ is the gain multiplier (0.8 to 1.2)</w:t>
-      </w:r>
-    </w:p>
-    <w:p>
-      <w:pPr>
-        <w:ind w:firstLine="720"/>
-      </w:pPr>
-      <w:r>
-        <w:t>‘</w:t>
-      </w:r>
-      <w:r>
-        <w:t>q</w:t>
-      </w:r>
-      <w:r>
-        <w:t>’</w:t>
-      </w:r>
-      <w:r>
-        <w:t xml:space="preserve"> = quadrant(s): 0 = all, or bit pattern (“0011” means turn on quadrants 1 and 2)</w:t>
-      </w:r>
-    </w:p>
-    <w:p>
-      <w:r>
-        <w:t>If the GAIN command is sent without parameters, the current settings are returned:</w:t>
-      </w:r>
-    </w:p>
-    <w:p>
-      <w:r>
-        <w:t>GAIN</w:t>
-      </w:r>
-    </w:p>
-    <w:p>
-      <w:proofErr w:type="gramStart"/>
-      <w:r>
-        <w:t>BLU  1.00</w:t>
-      </w:r>
-      <w:proofErr w:type="gramEnd"/>
-      <w:r>
-        <w:t xml:space="preserve"> 1.00 1.00 1.00</w:t>
-      </w:r>
-    </w:p>
-    <w:p>
-      <w:proofErr w:type="gramStart"/>
-      <w:r>
-        <w:lastRenderedPageBreak/>
-        <w:t>GRN  1.00</w:t>
-      </w:r>
-      <w:proofErr w:type="gramEnd"/>
-      <w:r>
-        <w:t xml:space="preserve"> 1.00 1.00 1.00</w:t>
-      </w:r>
-    </w:p>
-    <w:p>
-      <w:proofErr w:type="gramStart"/>
-      <w:r>
-        <w:t>RED  1.00</w:t>
-      </w:r>
-      <w:proofErr w:type="gramEnd"/>
-      <w:r>
-        <w:t xml:space="preserve"> 1.00 1.00 1.00</w:t>
-      </w:r>
-    </w:p>
-    <w:p>
-      <w:r>
-        <w:t>IR   1.00 1.00 1.00 1.00</w:t>
-      </w:r>
-      <w:r>
-        <w:cr/>
-      </w:r>
-    </w:p>
-    <w:p>
-      <w:r>
-        <w:t>To change the gain of a quadrant, the GAIN command has parameters of Color, Quadrant, and Gain:</w:t>
-      </w:r>
-    </w:p>
-    <w:p>
-      <w:r>
-        <w:t>GAIN BLUE 0 1.1</w:t>
-      </w:r>
-    </w:p>
-    <w:p>
-      <w:r>
-        <w:t>The color can be spelled out or a shortened version can be used (RED, GRN, BLU, IR) or, simply, just the first letter is needed (</w:t>
-      </w:r>
-      <w:proofErr w:type="gramStart"/>
-      <w:r>
-        <w:t>R,G</w:t>
-      </w:r>
-      <w:proofErr w:type="gramEnd"/>
-      <w:r>
-        <w:t>,B,I). The commands are case insensitive.</w:t>
+        <w:t>). The commands are case insensitive.</w:t>
       </w:r>
     </w:p>
     <w:p>
@@ -2927,16 +2397,7 @@
     <w:p/>
     <w:p>
       <w:r>
-        <w:t xml:space="preserve">An example is </w:t>
-      </w:r>
-      <w:r>
-        <w:t xml:space="preserve">the Fly Bubble Rig, </w:t>
-      </w:r>
-      <w:r>
-        <w:t xml:space="preserve">where </w:t>
-      </w:r>
-      <w:r>
-        <w:t>the quadrants can be counted relative to the hole at one corner:</w:t>
+        <w:t>An example is the Fly Bubble Rig, where the quadrants can be counted relative to the hole at one corner:</w:t>
       </w:r>
     </w:p>
     <w:p/>
@@ -3001,13 +2462,7 @@
     </w:p>
     <w:p>
       <w:r>
-        <w:t xml:space="preserve">An Intensity Command for the chosen color and quadrant must be sent to </w:t>
-      </w:r>
-      <w:r>
-        <w:t>see the effect of a gain change.</w:t>
-      </w:r>
-      <w:r>
-        <w:t xml:space="preserve"> So, if IR is changed for quadrant 1, then sending:</w:t>
+        <w:t>An Intensity Command for the chosen color and quadrant must be sent to see the effect of a gain change. So, if IR is changed for quadrant 1, then sending:</w:t>
       </w:r>
     </w:p>
     <w:p>
@@ -3030,13 +2485,7 @@
     </w:p>
     <w:p>
       <w:r>
-        <w:t>Choosing the correct gains is somewhat interactive. The easiest method is to set the chosen color to a set intensity for all quadrants slightly below the saturation level</w:t>
-      </w:r>
-      <w:r>
-        <w:t>, for example</w:t>
-      </w:r>
-      <w:r>
-        <w:t>:</w:t>
+        <w:t>Choosing the correct gains is somewhat interactive. The easiest method is to set the chosen color to a set intensity for all quadrants slightly below the saturation level, for example:</w:t>
       </w:r>
     </w:p>
     <w:p>
@@ -3139,13 +2588,19 @@
         <w:t xml:space="preserve">OFFSET </w:t>
       </w:r>
       <w:r>
-        <w:t>c, o, q</w:t>
-      </w:r>
-      <w:r>
-        <w:t xml:space="preserve"> – set the offset value for a </w:t>
-      </w:r>
-      <w:r>
-        <w:t>quadrant.</w:t>
+        <w:t xml:space="preserve">c, </w:t>
+      </w:r>
+      <w:r>
+        <w:t>q</w:t>
+      </w:r>
+      <w:r>
+        <w:t xml:space="preserve">, </w:t>
+      </w:r>
+      <w:r>
+        <w:t>o</w:t>
+      </w:r>
+      <w:r>
+        <w:t xml:space="preserve"> – set the offset value for a quadrant.</w:t>
       </w:r>
     </w:p>
     <w:p>
@@ -3156,7 +2611,51 @@
     <w:p>
       <w:r>
         <w:tab/>
-        <w:t>‘c’ is color to be adjusted (‘R’, ‘B’, ‘G’, or ‘I’).</w:t>
+        <w:t xml:space="preserve">‘c’ is color to be </w:t>
+      </w:r>
+      <w:proofErr w:type="gramStart"/>
+      <w:r>
+        <w:t>adjusted (‘</w:t>
+      </w:r>
+      <w:proofErr w:type="gramEnd"/>
+      <w:r>
+        <w:t>R</w:t>
+      </w:r>
+      <w:proofErr w:type="gramStart"/>
+      <w:r>
+        <w:t>’, ‘</w:t>
+      </w:r>
+      <w:proofErr w:type="gramEnd"/>
+      <w:r>
+        <w:t>B</w:t>
+      </w:r>
+      <w:proofErr w:type="gramStart"/>
+      <w:r>
+        <w:t>’, ‘</w:t>
+      </w:r>
+      <w:proofErr w:type="gramEnd"/>
+      <w:r>
+        <w:t>G’, or ‘I’).</w:t>
+      </w:r>
+    </w:p>
+    <w:p>
+      <w:pPr>
+        <w:ind w:firstLine="720"/>
+      </w:pPr>
+      <w:r>
+        <w:t>‘</w:t>
+      </w:r>
+      <w:r>
+        <w:t>q</w:t>
+      </w:r>
+      <w:r>
+        <w:t>’</w:t>
+      </w:r>
+      <w:r>
+        <w:t xml:space="preserve"> = quadrant(s): 0</w:t>
+      </w:r>
+      <w:r>
+        <w:t>, 1, 2 or 3</w:t>
       </w:r>
     </w:p>
     <w:p>
@@ -3165,23 +2664,6 @@
       </w:pPr>
       <w:r>
         <w:t>‘o’ is the offset value (0 to 20)</w:t>
-      </w:r>
-    </w:p>
-    <w:p>
-      <w:pPr>
-        <w:ind w:firstLine="720"/>
-      </w:pPr>
-      <w:r>
-        <w:t>‘</w:t>
-      </w:r>
-      <w:r>
-        <w:t>q</w:t>
-      </w:r>
-      <w:r>
-        <w:t>’</w:t>
-      </w:r>
-      <w:r>
-        <w:t xml:space="preserve"> = quadrant(s): 0 = all, or bit pattern (“0011” means turn on quadrants 1 and 2)</w:t>
       </w:r>
     </w:p>
     <w:p>
@@ -3218,14 +2700,16 @@
           <w:u w:val="single"/>
         </w:rPr>
       </w:pPr>
-      <w:bookmarkStart w:id="15" w:name="_Toc151466689"/>
+      <w:bookmarkStart w:id="20" w:name="_Toc204589021"/>
+      <w:bookmarkStart w:id="21" w:name="_Toc204589127"/>
       <w:r>
         <w:rPr>
           <w:u w:val="single"/>
         </w:rPr>
         <w:t>Intraboard Commands</w:t>
       </w:r>
-      <w:bookmarkEnd w:id="15"/>
+      <w:bookmarkEnd w:id="20"/>
+      <w:bookmarkEnd w:id="21"/>
     </w:p>
     <w:p>
       <w:pPr>
@@ -3302,7 +2786,7 @@
       <w:pPr>
         <w:spacing w:after="0"/>
       </w:pPr>
-      <w:bookmarkStart w:id="16" w:name="_Hlk513464240"/>
+      <w:bookmarkStart w:id="22" w:name="_Hlk513464240"/>
       <w:r>
         <w:rPr>
           <w:rFonts w:ascii="Monotxt_IV50" w:hAnsi="Monotxt_IV50"/>
@@ -3396,7 +2880,7 @@
         <w:t>(0b0001 is upper left, 0b0010 upper right, 0b1000 lower right, 0b0100 lower left</w:t>
       </w:r>
     </w:p>
-    <w:bookmarkEnd w:id="16"/>
+    <w:bookmarkEnd w:id="22"/>
     <w:p>
       <w:pPr>
         <w:spacing w:after="0"/>
@@ -3914,7 +3398,7 @@
         <w:spacing w:after="0"/>
         <w:ind w:left="1440" w:hanging="1440"/>
       </w:pPr>
-      <w:bookmarkStart w:id="17" w:name="_Hlk103775259"/>
+      <w:bookmarkStart w:id="23" w:name="_Hlk103775259"/>
       <w:r>
         <w:rPr>
           <w:rFonts w:ascii="Monotxt_IV50" w:hAnsi="Monotxt_IV50"/>
@@ -3963,7 +3447,7 @@
         <w:ind w:left="1440" w:hanging="1440"/>
       </w:pPr>
     </w:p>
-    <w:bookmarkEnd w:id="17"/>
+    <w:bookmarkEnd w:id="23"/>
     <w:p>
       <w:pPr>
         <w:spacing w:after="0"/>
@@ -4238,7 +3722,7 @@
 </file>
 
 <file path=word/endnotes.xml><?xml version="1.0" encoding="utf-8"?>
-<w:endnotes xmlns:wpc="http://schemas.microsoft.com/office/word/2010/wordprocessingCanvas" xmlns:cx="http://schemas.microsoft.com/office/drawing/2014/chartex" xmlns:cx1="http://schemas.microsoft.com/office/drawing/2015/9/8/chartex" xmlns:cx2="http://schemas.microsoft.com/office/drawing/2015/10/21/chartex" xmlns:cx3="http://schemas.microsoft.com/office/drawing/2016/5/9/chartex" xmlns:cx4="http://schemas.microsoft.com/office/drawing/2016/5/10/chartex" xmlns:cx5="http://schemas.microsoft.com/office/drawing/2016/5/11/chartex" xmlns:cx6="http://schemas.microsoft.com/office/drawing/2016/5/12/chartex" xmlns:cx7="http://schemas.microsoft.com/office/drawing/2016/5/13/chartex" xmlns:cx8="http://schemas.microsoft.com/office/drawing/2016/5/14/chartex" xmlns:mc="http://schemas.openxmlformats.org/markup-compatibility/2006" xmlns:aink="http://schemas.microsoft.com/office/drawing/2016/ink" xmlns:am3d="http://schemas.microsoft.com/office/drawing/2017/model3d" xmlns:o="urn:schemas-microsoft-com:office:office" xmlns:oel="http://schemas.microsoft.com/office/2019/extlst" xmlns:r="http://schemas.openxmlformats.org/officeDocument/2006/relationships" xmlns:m="http://schemas.openxmlformats.org/officeDocument/2006/math" xmlns:v="urn:schemas-microsoft-com:vml" xmlns:wp14="http://schemas.microsoft.com/office/word/2010/wordprocessingDrawing" xmlns:wp="http://schemas.openxmlformats.org/drawingml/2006/wordprocessingDrawing" xmlns:w10="urn:schemas-microsoft-com:office:word" xmlns:w="http://schemas.openxmlformats.org/wordprocessingml/2006/main" xmlns:w14="http://schemas.microsoft.com/office/word/2010/wordml" xmlns:w15="http://schemas.microsoft.com/office/word/2012/wordml" xmlns:w16cex="http://schemas.microsoft.com/office/word/2018/wordml/cex" xmlns:w16cid="http://schemas.microsoft.com/office/word/2016/wordml/cid" xmlns:w16="http://schemas.microsoft.com/office/word/2018/wordml" xmlns:w16du="http://schemas.microsoft.com/office/word/2023/wordml/word16du" xmlns:w16sdtdh="http://schemas.microsoft.com/office/word/2020/wordml/sdtdatahash" xmlns:w16se="http://schemas.microsoft.com/office/word/2015/wordml/symex" xmlns:wpg="http://schemas.microsoft.com/office/word/2010/wordprocessingGroup" xmlns:wpi="http://schemas.microsoft.com/office/word/2010/wordprocessingInk" xmlns:wne="http://schemas.microsoft.com/office/word/2006/wordml" xmlns:wps="http://schemas.microsoft.com/office/word/2010/wordprocessingShape" mc:Ignorable="w14 w15 w16se w16cid w16 w16cex w16sdtdh wp14">
+<w:endnotes xmlns:wpc="http://schemas.microsoft.com/office/word/2010/wordprocessingCanvas" xmlns:cx="http://schemas.microsoft.com/office/drawing/2014/chartex" xmlns:cx1="http://schemas.microsoft.com/office/drawing/2015/9/8/chartex" xmlns:cx2="http://schemas.microsoft.com/office/drawing/2015/10/21/chartex" xmlns:cx3="http://schemas.microsoft.com/office/drawing/2016/5/9/chartex" xmlns:cx4="http://schemas.microsoft.com/office/drawing/2016/5/10/chartex" xmlns:cx5="http://schemas.microsoft.com/office/drawing/2016/5/11/chartex" xmlns:cx6="http://schemas.microsoft.com/office/drawing/2016/5/12/chartex" xmlns:cx7="http://schemas.microsoft.com/office/drawing/2016/5/13/chartex" xmlns:cx8="http://schemas.microsoft.com/office/drawing/2016/5/14/chartex" xmlns:mc="http://schemas.openxmlformats.org/markup-compatibility/2006" xmlns:aink="http://schemas.microsoft.com/office/drawing/2016/ink" xmlns:am3d="http://schemas.microsoft.com/office/drawing/2017/model3d" xmlns:o="urn:schemas-microsoft-com:office:office" xmlns:oel="http://schemas.microsoft.com/office/2019/extlst" xmlns:r="http://schemas.openxmlformats.org/officeDocument/2006/relationships" xmlns:m="http://schemas.openxmlformats.org/officeDocument/2006/math" xmlns:v="urn:schemas-microsoft-com:vml" xmlns:wp14="http://schemas.microsoft.com/office/word/2010/wordprocessingDrawing" xmlns:wp="http://schemas.openxmlformats.org/drawingml/2006/wordprocessingDrawing" xmlns:w10="urn:schemas-microsoft-com:office:word" xmlns:w="http://schemas.openxmlformats.org/wordprocessingml/2006/main" xmlns:w14="http://schemas.microsoft.com/office/word/2010/wordml" xmlns:w15="http://schemas.microsoft.com/office/word/2012/wordml" xmlns:w16cex="http://schemas.microsoft.com/office/word/2018/wordml/cex" xmlns:w16cid="http://schemas.microsoft.com/office/word/2016/wordml/cid" xmlns:w16="http://schemas.microsoft.com/office/word/2018/wordml" xmlns:w16du="http://schemas.microsoft.com/office/word/2023/wordml/word16du" xmlns:w16sdtdh="http://schemas.microsoft.com/office/word/2020/wordml/sdtdatahash" xmlns:w16sdtfl="http://schemas.microsoft.com/office/word/2024/wordml/sdtformatlock" xmlns:w16se="http://schemas.microsoft.com/office/word/2015/wordml/symex" xmlns:wpg="http://schemas.microsoft.com/office/word/2010/wordprocessingGroup" xmlns:wpi="http://schemas.microsoft.com/office/word/2010/wordprocessingInk" xmlns:wne="http://schemas.microsoft.com/office/word/2006/wordml" xmlns:wps="http://schemas.microsoft.com/office/word/2010/wordprocessingShape" mc:Ignorable="w14 w15 w16se w16cid w16 w16cex w16sdtdh w16sdtfl w16du wp14">
   <w:endnote w:type="separator" w:id="-1">
     <w:p>
       <w:pPr>
@@ -4263,7 +3747,7 @@
 </file>
 
 <file path=word/footer1.xml><?xml version="1.0" encoding="utf-8"?>
-<w:ftr xmlns:wpc="http://schemas.microsoft.com/office/word/2010/wordprocessingCanvas" xmlns:cx="http://schemas.microsoft.com/office/drawing/2014/chartex" xmlns:cx1="http://schemas.microsoft.com/office/drawing/2015/9/8/chartex" xmlns:cx2="http://schemas.microsoft.com/office/drawing/2015/10/21/chartex" xmlns:cx3="http://schemas.microsoft.com/office/drawing/2016/5/9/chartex" xmlns:cx4="http://schemas.microsoft.com/office/drawing/2016/5/10/chartex" xmlns:cx5="http://schemas.microsoft.com/office/drawing/2016/5/11/chartex" xmlns:cx6="http://schemas.microsoft.com/office/drawing/2016/5/12/chartex" xmlns:cx7="http://schemas.microsoft.com/office/drawing/2016/5/13/chartex" xmlns:cx8="http://schemas.microsoft.com/office/drawing/2016/5/14/chartex" xmlns:mc="http://schemas.openxmlformats.org/markup-compatibility/2006" xmlns:aink="http://schemas.microsoft.com/office/drawing/2016/ink" xmlns:am3d="http://schemas.microsoft.com/office/drawing/2017/model3d" xmlns:o="urn:schemas-microsoft-com:office:office" xmlns:oel="http://schemas.microsoft.com/office/2019/extlst" xmlns:r="http://schemas.openxmlformats.org/officeDocument/2006/relationships" xmlns:m="http://schemas.openxmlformats.org/officeDocument/2006/math" xmlns:v="urn:schemas-microsoft-com:vml" xmlns:wp14="http://schemas.microsoft.com/office/word/2010/wordprocessingDrawing" xmlns:wp="http://schemas.openxmlformats.org/drawingml/2006/wordprocessingDrawing" xmlns:w10="urn:schemas-microsoft-com:office:word" xmlns:w="http://schemas.openxmlformats.org/wordprocessingml/2006/main" xmlns:w14="http://schemas.microsoft.com/office/word/2010/wordml" xmlns:w15="http://schemas.microsoft.com/office/word/2012/wordml" xmlns:w16cex="http://schemas.microsoft.com/office/word/2018/wordml/cex" xmlns:w16cid="http://schemas.microsoft.com/office/word/2016/wordml/cid" xmlns:w16="http://schemas.microsoft.com/office/word/2018/wordml" xmlns:w16du="http://schemas.microsoft.com/office/word/2023/wordml/word16du" xmlns:w16sdtdh="http://schemas.microsoft.com/office/word/2020/wordml/sdtdatahash" xmlns:w16se="http://schemas.microsoft.com/office/word/2015/wordml/symex" xmlns:wpg="http://schemas.microsoft.com/office/word/2010/wordprocessingGroup" xmlns:wpi="http://schemas.microsoft.com/office/word/2010/wordprocessingInk" xmlns:wne="http://schemas.microsoft.com/office/word/2006/wordml" xmlns:wps="http://schemas.microsoft.com/office/word/2010/wordprocessingShape" mc:Ignorable="w14 w15 w16se w16cid w16 w16cex w16sdtdh wp14">
+<w:ftr xmlns:wpc="http://schemas.microsoft.com/office/word/2010/wordprocessingCanvas" xmlns:cx="http://schemas.microsoft.com/office/drawing/2014/chartex" xmlns:cx1="http://schemas.microsoft.com/office/drawing/2015/9/8/chartex" xmlns:cx2="http://schemas.microsoft.com/office/drawing/2015/10/21/chartex" xmlns:cx3="http://schemas.microsoft.com/office/drawing/2016/5/9/chartex" xmlns:cx4="http://schemas.microsoft.com/office/drawing/2016/5/10/chartex" xmlns:cx5="http://schemas.microsoft.com/office/drawing/2016/5/11/chartex" xmlns:cx6="http://schemas.microsoft.com/office/drawing/2016/5/12/chartex" xmlns:cx7="http://schemas.microsoft.com/office/drawing/2016/5/13/chartex" xmlns:cx8="http://schemas.microsoft.com/office/drawing/2016/5/14/chartex" xmlns:mc="http://schemas.openxmlformats.org/markup-compatibility/2006" xmlns:aink="http://schemas.microsoft.com/office/drawing/2016/ink" xmlns:am3d="http://schemas.microsoft.com/office/drawing/2017/model3d" xmlns:o="urn:schemas-microsoft-com:office:office" xmlns:oel="http://schemas.microsoft.com/office/2019/extlst" xmlns:r="http://schemas.openxmlformats.org/officeDocument/2006/relationships" xmlns:m="http://schemas.openxmlformats.org/officeDocument/2006/math" xmlns:v="urn:schemas-microsoft-com:vml" xmlns:wp14="http://schemas.microsoft.com/office/word/2010/wordprocessingDrawing" xmlns:wp="http://schemas.openxmlformats.org/drawingml/2006/wordprocessingDrawing" xmlns:w10="urn:schemas-microsoft-com:office:word" xmlns:w="http://schemas.openxmlformats.org/wordprocessingml/2006/main" xmlns:w14="http://schemas.microsoft.com/office/word/2010/wordml" xmlns:w15="http://schemas.microsoft.com/office/word/2012/wordml" xmlns:w16cex="http://schemas.microsoft.com/office/word/2018/wordml/cex" xmlns:w16cid="http://schemas.microsoft.com/office/word/2016/wordml/cid" xmlns:w16="http://schemas.microsoft.com/office/word/2018/wordml" xmlns:w16du="http://schemas.microsoft.com/office/word/2023/wordml/word16du" xmlns:w16sdtdh="http://schemas.microsoft.com/office/word/2020/wordml/sdtdatahash" xmlns:w16sdtfl="http://schemas.microsoft.com/office/word/2024/wordml/sdtformatlock" xmlns:w16se="http://schemas.microsoft.com/office/word/2015/wordml/symex" xmlns:wpg="http://schemas.microsoft.com/office/word/2010/wordprocessingGroup" xmlns:wpi="http://schemas.microsoft.com/office/word/2010/wordprocessingInk" xmlns:wne="http://schemas.microsoft.com/office/word/2006/wordml" xmlns:wps="http://schemas.microsoft.com/office/word/2010/wordprocessingShape" mc:Ignorable="w14 w15 w16se w16cid w16 w16cex w16sdtdh w16sdtfl w16du wp14">
   <w:p>
     <w:pPr>
       <w:pStyle w:val="Footer"/>
@@ -4313,7 +3797,7 @@
 </file>
 
 <file path=word/footnotes.xml><?xml version="1.0" encoding="utf-8"?>
-<w:footnotes xmlns:wpc="http://schemas.microsoft.com/office/word/2010/wordprocessingCanvas" xmlns:cx="http://schemas.microsoft.com/office/drawing/2014/chartex" xmlns:cx1="http://schemas.microsoft.com/office/drawing/2015/9/8/chartex" xmlns:cx2="http://schemas.microsoft.com/office/drawing/2015/10/21/chartex" xmlns:cx3="http://schemas.microsoft.com/office/drawing/2016/5/9/chartex" xmlns:cx4="http://schemas.microsoft.com/office/drawing/2016/5/10/chartex" xmlns:cx5="http://schemas.microsoft.com/office/drawing/2016/5/11/chartex" xmlns:cx6="http://schemas.microsoft.com/office/drawing/2016/5/12/chartex" xmlns:cx7="http://schemas.microsoft.com/office/drawing/2016/5/13/chartex" xmlns:cx8="http://schemas.microsoft.com/office/drawing/2016/5/14/chartex" xmlns:mc="http://schemas.openxmlformats.org/markup-compatibility/2006" xmlns:aink="http://schemas.microsoft.com/office/drawing/2016/ink" xmlns:am3d="http://schemas.microsoft.com/office/drawing/2017/model3d" xmlns:o="urn:schemas-microsoft-com:office:office" xmlns:oel="http://schemas.microsoft.com/office/2019/extlst" xmlns:r="http://schemas.openxmlformats.org/officeDocument/2006/relationships" xmlns:m="http://schemas.openxmlformats.org/officeDocument/2006/math" xmlns:v="urn:schemas-microsoft-com:vml" xmlns:wp14="http://schemas.microsoft.com/office/word/2010/wordprocessingDrawing" xmlns:wp="http://schemas.openxmlformats.org/drawingml/2006/wordprocessingDrawing" xmlns:w10="urn:schemas-microsoft-com:office:word" xmlns:w="http://schemas.openxmlformats.org/wordprocessingml/2006/main" xmlns:w14="http://schemas.microsoft.com/office/word/2010/wordml" xmlns:w15="http://schemas.microsoft.com/office/word/2012/wordml" xmlns:w16cex="http://schemas.microsoft.com/office/word/2018/wordml/cex" xmlns:w16cid="http://schemas.microsoft.com/office/word/2016/wordml/cid" xmlns:w16="http://schemas.microsoft.com/office/word/2018/wordml" xmlns:w16du="http://schemas.microsoft.com/office/word/2023/wordml/word16du" xmlns:w16sdtdh="http://schemas.microsoft.com/office/word/2020/wordml/sdtdatahash" xmlns:w16se="http://schemas.microsoft.com/office/word/2015/wordml/symex" xmlns:wpg="http://schemas.microsoft.com/office/word/2010/wordprocessingGroup" xmlns:wpi="http://schemas.microsoft.com/office/word/2010/wordprocessingInk" xmlns:wne="http://schemas.microsoft.com/office/word/2006/wordml" xmlns:wps="http://schemas.microsoft.com/office/word/2010/wordprocessingShape" mc:Ignorable="w14 w15 w16se w16cid w16 w16cex w16sdtdh wp14">
+<w:footnotes xmlns:wpc="http://schemas.microsoft.com/office/word/2010/wordprocessingCanvas" xmlns:cx="http://schemas.microsoft.com/office/drawing/2014/chartex" xmlns:cx1="http://schemas.microsoft.com/office/drawing/2015/9/8/chartex" xmlns:cx2="http://schemas.microsoft.com/office/drawing/2015/10/21/chartex" xmlns:cx3="http://schemas.microsoft.com/office/drawing/2016/5/9/chartex" xmlns:cx4="http://schemas.microsoft.com/office/drawing/2016/5/10/chartex" xmlns:cx5="http://schemas.microsoft.com/office/drawing/2016/5/11/chartex" xmlns:cx6="http://schemas.microsoft.com/office/drawing/2016/5/12/chartex" xmlns:cx7="http://schemas.microsoft.com/office/drawing/2016/5/13/chartex" xmlns:cx8="http://schemas.microsoft.com/office/drawing/2016/5/14/chartex" xmlns:mc="http://schemas.openxmlformats.org/markup-compatibility/2006" xmlns:aink="http://schemas.microsoft.com/office/drawing/2016/ink" xmlns:am3d="http://schemas.microsoft.com/office/drawing/2017/model3d" xmlns:o="urn:schemas-microsoft-com:office:office" xmlns:oel="http://schemas.microsoft.com/office/2019/extlst" xmlns:r="http://schemas.openxmlformats.org/officeDocument/2006/relationships" xmlns:m="http://schemas.openxmlformats.org/officeDocument/2006/math" xmlns:v="urn:schemas-microsoft-com:vml" xmlns:wp14="http://schemas.microsoft.com/office/word/2010/wordprocessingDrawing" xmlns:wp="http://schemas.openxmlformats.org/drawingml/2006/wordprocessingDrawing" xmlns:w10="urn:schemas-microsoft-com:office:word" xmlns:w="http://schemas.openxmlformats.org/wordprocessingml/2006/main" xmlns:w14="http://schemas.microsoft.com/office/word/2010/wordml" xmlns:w15="http://schemas.microsoft.com/office/word/2012/wordml" xmlns:w16cex="http://schemas.microsoft.com/office/word/2018/wordml/cex" xmlns:w16cid="http://schemas.microsoft.com/office/word/2016/wordml/cid" xmlns:w16="http://schemas.microsoft.com/office/word/2018/wordml" xmlns:w16du="http://schemas.microsoft.com/office/word/2023/wordml/word16du" xmlns:w16sdtdh="http://schemas.microsoft.com/office/word/2020/wordml/sdtdatahash" xmlns:w16sdtfl="http://schemas.microsoft.com/office/word/2024/wordml/sdtformatlock" xmlns:w16se="http://schemas.microsoft.com/office/word/2015/wordml/symex" xmlns:wpg="http://schemas.microsoft.com/office/word/2010/wordprocessingGroup" xmlns:wpi="http://schemas.microsoft.com/office/word/2010/wordprocessingInk" xmlns:wne="http://schemas.microsoft.com/office/word/2006/wordml" xmlns:wps="http://schemas.microsoft.com/office/word/2010/wordprocessingShape" mc:Ignorable="w14 w15 w16se w16cid w16 w16cex w16sdtdh w16sdtfl w16du wp14">
   <w:footnote w:type="separator" w:id="-1">
     <w:p>
       <w:pPr>
@@ -4338,7 +3822,7 @@
 </file>
 
 <file path=word/header1.xml><?xml version="1.0" encoding="utf-8"?>
-<w:hdr xmlns:wpc="http://schemas.microsoft.com/office/word/2010/wordprocessingCanvas" xmlns:cx="http://schemas.microsoft.com/office/drawing/2014/chartex" xmlns:cx1="http://schemas.microsoft.com/office/drawing/2015/9/8/chartex" xmlns:cx2="http://schemas.microsoft.com/office/drawing/2015/10/21/chartex" xmlns:cx3="http://schemas.microsoft.com/office/drawing/2016/5/9/chartex" xmlns:cx4="http://schemas.microsoft.com/office/drawing/2016/5/10/chartex" xmlns:cx5="http://schemas.microsoft.com/office/drawing/2016/5/11/chartex" xmlns:cx6="http://schemas.microsoft.com/office/drawing/2016/5/12/chartex" xmlns:cx7="http://schemas.microsoft.com/office/drawing/2016/5/13/chartex" xmlns:cx8="http://schemas.microsoft.com/office/drawing/2016/5/14/chartex" xmlns:mc="http://schemas.openxmlformats.org/markup-compatibility/2006" xmlns:aink="http://schemas.microsoft.com/office/drawing/2016/ink" xmlns:am3d="http://schemas.microsoft.com/office/drawing/2017/model3d" xmlns:o="urn:schemas-microsoft-com:office:office" xmlns:oel="http://schemas.microsoft.com/office/2019/extlst" xmlns:r="http://schemas.openxmlformats.org/officeDocument/2006/relationships" xmlns:m="http://schemas.openxmlformats.org/officeDocument/2006/math" xmlns:v="urn:schemas-microsoft-com:vml" xmlns:wp14="http://schemas.microsoft.com/office/word/2010/wordprocessingDrawing" xmlns:wp="http://schemas.openxmlformats.org/drawingml/2006/wordprocessingDrawing" xmlns:w10="urn:schemas-microsoft-com:office:word" xmlns:w="http://schemas.openxmlformats.org/wordprocessingml/2006/main" xmlns:w14="http://schemas.microsoft.com/office/word/2010/wordml" xmlns:w15="http://schemas.microsoft.com/office/word/2012/wordml" xmlns:w16cex="http://schemas.microsoft.com/office/word/2018/wordml/cex" xmlns:w16cid="http://schemas.microsoft.com/office/word/2016/wordml/cid" xmlns:w16="http://schemas.microsoft.com/office/word/2018/wordml" xmlns:w16du="http://schemas.microsoft.com/office/word/2023/wordml/word16du" xmlns:w16sdtdh="http://schemas.microsoft.com/office/word/2020/wordml/sdtdatahash" xmlns:w16se="http://schemas.microsoft.com/office/word/2015/wordml/symex" xmlns:wpg="http://schemas.microsoft.com/office/word/2010/wordprocessingGroup" xmlns:wpi="http://schemas.microsoft.com/office/word/2010/wordprocessingInk" xmlns:wne="http://schemas.microsoft.com/office/word/2006/wordml" xmlns:wps="http://schemas.microsoft.com/office/word/2010/wordprocessingShape" mc:Ignorable="w14 w15 w16se w16cid w16 w16cex w16sdtdh wp14">
+<w:hdr xmlns:wpc="http://schemas.microsoft.com/office/word/2010/wordprocessingCanvas" xmlns:cx="http://schemas.microsoft.com/office/drawing/2014/chartex" xmlns:cx1="http://schemas.microsoft.com/office/drawing/2015/9/8/chartex" xmlns:cx2="http://schemas.microsoft.com/office/drawing/2015/10/21/chartex" xmlns:cx3="http://schemas.microsoft.com/office/drawing/2016/5/9/chartex" xmlns:cx4="http://schemas.microsoft.com/office/drawing/2016/5/10/chartex" xmlns:cx5="http://schemas.microsoft.com/office/drawing/2016/5/11/chartex" xmlns:cx6="http://schemas.microsoft.com/office/drawing/2016/5/12/chartex" xmlns:cx7="http://schemas.microsoft.com/office/drawing/2016/5/13/chartex" xmlns:cx8="http://schemas.microsoft.com/office/drawing/2016/5/14/chartex" xmlns:mc="http://schemas.openxmlformats.org/markup-compatibility/2006" xmlns:aink="http://schemas.microsoft.com/office/drawing/2016/ink" xmlns:am3d="http://schemas.microsoft.com/office/drawing/2017/model3d" xmlns:o="urn:schemas-microsoft-com:office:office" xmlns:oel="http://schemas.microsoft.com/office/2019/extlst" xmlns:r="http://schemas.openxmlformats.org/officeDocument/2006/relationships" xmlns:m="http://schemas.openxmlformats.org/officeDocument/2006/math" xmlns:v="urn:schemas-microsoft-com:vml" xmlns:wp14="http://schemas.microsoft.com/office/word/2010/wordprocessingDrawing" xmlns:wp="http://schemas.openxmlformats.org/drawingml/2006/wordprocessingDrawing" xmlns:w10="urn:schemas-microsoft-com:office:word" xmlns:w="http://schemas.openxmlformats.org/wordprocessingml/2006/main" xmlns:w14="http://schemas.microsoft.com/office/word/2010/wordml" xmlns:w15="http://schemas.microsoft.com/office/word/2012/wordml" xmlns:w16cex="http://schemas.microsoft.com/office/word/2018/wordml/cex" xmlns:w16cid="http://schemas.microsoft.com/office/word/2016/wordml/cid" xmlns:w16="http://schemas.microsoft.com/office/word/2018/wordml" xmlns:w16du="http://schemas.microsoft.com/office/word/2023/wordml/word16du" xmlns:w16sdtdh="http://schemas.microsoft.com/office/word/2020/wordml/sdtdatahash" xmlns:w16sdtfl="http://schemas.microsoft.com/office/word/2024/wordml/sdtformatlock" xmlns:w16se="http://schemas.microsoft.com/office/word/2015/wordml/symex" xmlns:wpg="http://schemas.microsoft.com/office/word/2010/wordprocessingGroup" xmlns:wpi="http://schemas.microsoft.com/office/word/2010/wordprocessingInk" xmlns:wne="http://schemas.microsoft.com/office/word/2006/wordml" xmlns:wps="http://schemas.microsoft.com/office/word/2010/wordprocessingShape" mc:Ignorable="w14 w15 w16se w16cid w16 w16cex w16sdtdh w16sdtfl w16du wp14">
   <w:p>
     <w:pPr>
       <w:pStyle w:val="Header"/>
@@ -4409,7 +3893,7 @@
 </file>
 
 <file path=word/numbering.xml><?xml version="1.0" encoding="utf-8"?>
-<w:numbering xmlns:wpc="http://schemas.microsoft.com/office/word/2010/wordprocessingCanvas" xmlns:cx="http://schemas.microsoft.com/office/drawing/2014/chartex" xmlns:cx1="http://schemas.microsoft.com/office/drawing/2015/9/8/chartex" xmlns:cx2="http://schemas.microsoft.com/office/drawing/2015/10/21/chartex" xmlns:cx3="http://schemas.microsoft.com/office/drawing/2016/5/9/chartex" xmlns:cx4="http://schemas.microsoft.com/office/drawing/2016/5/10/chartex" xmlns:cx5="http://schemas.microsoft.com/office/drawing/2016/5/11/chartex" xmlns:cx6="http://schemas.microsoft.com/office/drawing/2016/5/12/chartex" xmlns:cx7="http://schemas.microsoft.com/office/drawing/2016/5/13/chartex" xmlns:cx8="http://schemas.microsoft.com/office/drawing/2016/5/14/chartex" xmlns:mc="http://schemas.openxmlformats.org/markup-compatibility/2006" xmlns:aink="http://schemas.microsoft.com/office/drawing/2016/ink" xmlns:am3d="http://schemas.microsoft.com/office/drawing/2017/model3d" xmlns:o="urn:schemas-microsoft-com:office:office" xmlns:oel="http://schemas.microsoft.com/office/2019/extlst" xmlns:r="http://schemas.openxmlformats.org/officeDocument/2006/relationships" xmlns:m="http://schemas.openxmlformats.org/officeDocument/2006/math" xmlns:v="urn:schemas-microsoft-com:vml" xmlns:wp14="http://schemas.microsoft.com/office/word/2010/wordprocessingDrawing" xmlns:wp="http://schemas.openxmlformats.org/drawingml/2006/wordprocessingDrawing" xmlns:w10="urn:schemas-microsoft-com:office:word" xmlns:w="http://schemas.openxmlformats.org/wordprocessingml/2006/main" xmlns:w14="http://schemas.microsoft.com/office/word/2010/wordml" xmlns:w15="http://schemas.microsoft.com/office/word/2012/wordml" xmlns:w16cex="http://schemas.microsoft.com/office/word/2018/wordml/cex" xmlns:w16cid="http://schemas.microsoft.com/office/word/2016/wordml/cid" xmlns:w16="http://schemas.microsoft.com/office/word/2018/wordml" xmlns:w16du="http://schemas.microsoft.com/office/word/2023/wordml/word16du" xmlns:w16sdtdh="http://schemas.microsoft.com/office/word/2020/wordml/sdtdatahash" xmlns:w16se="http://schemas.microsoft.com/office/word/2015/wordml/symex" xmlns:wpg="http://schemas.microsoft.com/office/word/2010/wordprocessingGroup" xmlns:wpi="http://schemas.microsoft.com/office/word/2010/wordprocessingInk" xmlns:wne="http://schemas.microsoft.com/office/word/2006/wordml" xmlns:wps="http://schemas.microsoft.com/office/word/2010/wordprocessingShape" mc:Ignorable="w14 w15 w16se w16cid w16 w16cex w16sdtdh wp14">
+<w:numbering xmlns:wpc="http://schemas.microsoft.com/office/word/2010/wordprocessingCanvas" xmlns:cx="http://schemas.microsoft.com/office/drawing/2014/chartex" xmlns:cx1="http://schemas.microsoft.com/office/drawing/2015/9/8/chartex" xmlns:cx2="http://schemas.microsoft.com/office/drawing/2015/10/21/chartex" xmlns:cx3="http://schemas.microsoft.com/office/drawing/2016/5/9/chartex" xmlns:cx4="http://schemas.microsoft.com/office/drawing/2016/5/10/chartex" xmlns:cx5="http://schemas.microsoft.com/office/drawing/2016/5/11/chartex" xmlns:cx6="http://schemas.microsoft.com/office/drawing/2016/5/12/chartex" xmlns:cx7="http://schemas.microsoft.com/office/drawing/2016/5/13/chartex" xmlns:cx8="http://schemas.microsoft.com/office/drawing/2016/5/14/chartex" xmlns:mc="http://schemas.openxmlformats.org/markup-compatibility/2006" xmlns:aink="http://schemas.microsoft.com/office/drawing/2016/ink" xmlns:am3d="http://schemas.microsoft.com/office/drawing/2017/model3d" xmlns:o="urn:schemas-microsoft-com:office:office" xmlns:oel="http://schemas.microsoft.com/office/2019/extlst" xmlns:r="http://schemas.openxmlformats.org/officeDocument/2006/relationships" xmlns:m="http://schemas.openxmlformats.org/officeDocument/2006/math" xmlns:v="urn:schemas-microsoft-com:vml" xmlns:wp14="http://schemas.microsoft.com/office/word/2010/wordprocessingDrawing" xmlns:wp="http://schemas.openxmlformats.org/drawingml/2006/wordprocessingDrawing" xmlns:w10="urn:schemas-microsoft-com:office:word" xmlns:w="http://schemas.openxmlformats.org/wordprocessingml/2006/main" xmlns:w14="http://schemas.microsoft.com/office/word/2010/wordml" xmlns:w15="http://schemas.microsoft.com/office/word/2012/wordml" xmlns:w16cex="http://schemas.microsoft.com/office/word/2018/wordml/cex" xmlns:w16cid="http://schemas.microsoft.com/office/word/2016/wordml/cid" xmlns:w16="http://schemas.microsoft.com/office/word/2018/wordml" xmlns:w16du="http://schemas.microsoft.com/office/word/2023/wordml/word16du" xmlns:w16sdtdh="http://schemas.microsoft.com/office/word/2020/wordml/sdtdatahash" xmlns:w16sdtfl="http://schemas.microsoft.com/office/word/2024/wordml/sdtformatlock" xmlns:w16se="http://schemas.microsoft.com/office/word/2015/wordml/symex" xmlns:wpg="http://schemas.microsoft.com/office/word/2010/wordprocessingGroup" xmlns:wpi="http://schemas.microsoft.com/office/word/2010/wordprocessingInk" xmlns:wne="http://schemas.microsoft.com/office/word/2006/wordml" xmlns:wps="http://schemas.microsoft.com/office/word/2010/wordprocessingShape" mc:Ignorable="w14 w15 w16se w16cid w16 w16cex w16sdtdh w16sdtfl w16du wp14">
   <w:abstractNum w:abstractNumId="0" w15:restartNumberingAfterBreak="0">
     <w:nsid w:val="18645C94"/>
     <w:multiLevelType w:val="hybridMultilevel"/>
@@ -5306,7 +4790,7 @@
 </file>
 
 <file path=word/styles.xml><?xml version="1.0" encoding="utf-8"?>
-<w:styles xmlns:mc="http://schemas.openxmlformats.org/markup-compatibility/2006" xmlns:r="http://schemas.openxmlformats.org/officeDocument/2006/relationships" xmlns:w="http://schemas.openxmlformats.org/wordprocessingml/2006/main" xmlns:w14="http://schemas.microsoft.com/office/word/2010/wordml" xmlns:w15="http://schemas.microsoft.com/office/word/2012/wordml" xmlns:w16cex="http://schemas.microsoft.com/office/word/2018/wordml/cex" xmlns:w16cid="http://schemas.microsoft.com/office/word/2016/wordml/cid" xmlns:w16="http://schemas.microsoft.com/office/word/2018/wordml" xmlns:w16sdtdh="http://schemas.microsoft.com/office/word/2020/wordml/sdtdatahash" xmlns:w16se="http://schemas.microsoft.com/office/word/2015/wordml/symex" mc:Ignorable="w14 w15 w16se w16cid w16 w16cex w16sdtdh">
+<w:styles xmlns:mc="http://schemas.openxmlformats.org/markup-compatibility/2006" xmlns:r="http://schemas.openxmlformats.org/officeDocument/2006/relationships" xmlns:w="http://schemas.openxmlformats.org/wordprocessingml/2006/main" xmlns:w14="http://schemas.microsoft.com/office/word/2010/wordml" xmlns:w15="http://schemas.microsoft.com/office/word/2012/wordml" xmlns:w16cex="http://schemas.microsoft.com/office/word/2018/wordml/cex" xmlns:w16cid="http://schemas.microsoft.com/office/word/2016/wordml/cid" xmlns:w16="http://schemas.microsoft.com/office/word/2018/wordml" xmlns:w16du="http://schemas.microsoft.com/office/word/2023/wordml/word16du" xmlns:w16sdtdh="http://schemas.microsoft.com/office/word/2020/wordml/sdtdatahash" xmlns:w16sdtfl="http://schemas.microsoft.com/office/word/2024/wordml/sdtformatlock" xmlns:w16se="http://schemas.microsoft.com/office/word/2015/wordml/symex" mc:Ignorable="w14 w15 w16se w16cid w16 w16cex w16sdtdh w16sdtfl w16du">
   <w:docDefaults>
     <w:rPrDefault>
       <w:rPr>
@@ -5927,7 +5411,6 @@
     <w:basedOn w:val="Heading1"/>
     <w:next w:val="Normal"/>
     <w:uiPriority w:val="39"/>
-    <w:semiHidden/>
     <w:unhideWhenUsed/>
     <w:qFormat/>
     <w:rsid w:val="00EA008E"/>

</xml_diff>

<commit_message>
update doc to current MARKER cmd, and in FW,  don't add offset and gain to a zero DAC value
</commit_message>
<xml_diff>
--- a/RGB-IR LED Panel Command Set.docx
+++ b/RGB-IR LED Panel Command Set.docx
@@ -1269,12 +1269,14 @@
         </w:numPr>
       </w:pPr>
       <w:bookmarkStart w:id="16" w:name="_Hlk103775680"/>
+      <w:bookmarkStart w:id="17" w:name="_Hlk205823664"/>
       <w:bookmarkEnd w:id="15"/>
       <w:r>
         <w:t>c – color(s) any combination of ‘R’, ‘G’, ‘B’</w:t>
       </w:r>
       <w:bookmarkEnd w:id="16"/>
     </w:p>
+    <w:bookmarkEnd w:id="17"/>
     <w:p>
       <w:r>
         <w:rPr>
@@ -1297,7 +1299,7 @@
       </w:r>
     </w:p>
     <w:p>
-      <w:bookmarkStart w:id="17" w:name="_Hlk103775799"/>
+      <w:bookmarkStart w:id="18" w:name="_Hlk103775799"/>
       <w:r>
         <w:rPr>
           <w:b/>
@@ -1309,29 +1311,19 @@
         <w:t xml:space="preserve"> </w:t>
       </w:r>
       <w:r>
-        <w:t>b</w:t>
-      </w:r>
-      <w:r>
-        <w:t xml:space="preserve"> – test the marker LEDs. Each marker is lit in turn for </w:t>
-      </w:r>
-      <w:r>
-        <w:t>two</w:t>
-      </w:r>
-      <w:r>
-        <w:t xml:space="preserve"> seconds (red, blue, green)</w:t>
-      </w:r>
-    </w:p>
-    <w:bookmarkEnd w:id="17"/>
-    <w:p>
-      <w:r>
-        <w:rPr>
-          <w:b/>
-          <w:bCs/>
-        </w:rPr>
-        <w:t xml:space="preserve">BLINK </w:t>
-      </w:r>
-      <w:r>
-        <w:t xml:space="preserve">t c – turn the marker LEDs on for ‘t’ milliseconds. This pattern will also be repeated at the beginning of Each experiment Step. </w:t>
+        <w:t>c s</w:t>
+      </w:r>
+      <w:r>
+        <w:t xml:space="preserve"> – </w:t>
+      </w:r>
+      <w:r>
+        <w:t>turn a</w:t>
+      </w:r>
+      <w:r>
+        <w:t xml:space="preserve"> marker LED</w:t>
+      </w:r>
+      <w:r>
+        <w:t xml:space="preserve"> on or off.</w:t>
       </w:r>
     </w:p>
     <w:p>
@@ -1343,6 +1335,55 @@
         </w:numPr>
       </w:pPr>
       <w:r>
+        <w:t>c</w:t>
+      </w:r>
+      <w:r>
+        <w:t xml:space="preserve"> – color</w:t>
+      </w:r>
+      <w:r>
+        <w:t>:</w:t>
+      </w:r>
+      <w:r>
+        <w:t xml:space="preserve"> ‘R’, ‘G’, ‘B’</w:t>
+      </w:r>
+      <w:r>
+        <w:t xml:space="preserve">, ‘D’ </w:t>
+      </w:r>
+    </w:p>
+    <w:p>
+      <w:pPr>
+        <w:pStyle w:val="ListParagraph"/>
+        <w:numPr>
+          <w:ilvl w:val="0"/>
+          <w:numId w:val="8"/>
+        </w:numPr>
+      </w:pPr>
+      <w:r>
+        <w:t>s – state “ON” or “OFF”</w:t>
+      </w:r>
+    </w:p>
+    <w:bookmarkEnd w:id="18"/>
+    <w:p>
+      <w:r>
+        <w:rPr>
+          <w:b/>
+          <w:bCs/>
+        </w:rPr>
+        <w:t xml:space="preserve">BLINK </w:t>
+      </w:r>
+      <w:r>
+        <w:t xml:space="preserve">t c – turn the marker LEDs on for ‘t’ milliseconds. This pattern will also be repeated at the beginning of Each experiment Step. </w:t>
+      </w:r>
+    </w:p>
+    <w:p>
+      <w:pPr>
+        <w:pStyle w:val="ListParagraph"/>
+        <w:numPr>
+          <w:ilvl w:val="0"/>
+          <w:numId w:val="8"/>
+        </w:numPr>
+      </w:pPr>
+      <w:r>
         <w:t>c – color(s) any combination of ‘R’, ‘G’, ‘B’</w:t>
       </w:r>
     </w:p>
@@ -1437,11 +1478,12 @@
           <w:bCs/>
         </w:rPr>
       </w:pPr>
-      <w:bookmarkStart w:id="18" w:name="_Hlk151390230"/>
-      <w:r>
-        <w:rPr>
-          <w:b/>
-        </w:rPr>
+      <w:bookmarkStart w:id="19" w:name="_Hlk151390230"/>
+      <w:r>
+        <w:rPr>
+          <w:b/>
+        </w:rPr>
+        <w:lastRenderedPageBreak/>
         <w:t>???</w:t>
       </w:r>
       <w:r>
@@ -1453,7 +1495,7 @@
       <w:r>
         <w:t xml:space="preserve">Returns the </w:t>
       </w:r>
-      <w:bookmarkEnd w:id="18"/>
+      <w:bookmarkEnd w:id="19"/>
       <w:r>
         <w:t>version number and other parameters</w:t>
       </w:r>
@@ -1776,7 +1818,7 @@
         </w:rPr>
         <w:t xml:space="preserve"> </w:t>
       </w:r>
-      <w:bookmarkStart w:id="19" w:name="_Hlk151389805"/>
+      <w:bookmarkStart w:id="20" w:name="_Hlk151389805"/>
       <w:r>
         <w:t xml:space="preserve">(or </w:t>
       </w:r>
@@ -1790,7 +1832,7 @@
       <w:r>
         <w:t>)</w:t>
       </w:r>
-      <w:bookmarkEnd w:id="19"/>
+      <w:bookmarkEnd w:id="20"/>
       <w:r>
         <w:t xml:space="preserve">: returns a list of </w:t>
       </w:r>
@@ -1992,6 +2034,7 @@
       </w:pPr>
       <w:proofErr w:type="spellStart"/>
       <w:r>
+        <w:lastRenderedPageBreak/>
         <w:t>steporder</w:t>
       </w:r>
       <w:proofErr w:type="spellEnd"/>
@@ -2274,6 +2317,7 @@
     <w:p>
       <w:proofErr w:type="gramStart"/>
       <w:r>
+        <w:lastRenderedPageBreak/>
         <w:t>BLU  1.00</w:t>
       </w:r>
       <w:proofErr w:type="gramEnd"/>
@@ -2294,7 +2338,6 @@
     <w:p>
       <w:proofErr w:type="gramStart"/>
       <w:r>
-        <w:lastRenderedPageBreak/>
         <w:t>RED  1.00</w:t>
       </w:r>
       <w:proofErr w:type="gramEnd"/>
@@ -2700,16 +2743,16 @@
           <w:u w:val="single"/>
         </w:rPr>
       </w:pPr>
-      <w:bookmarkStart w:id="20" w:name="_Toc204589021"/>
-      <w:bookmarkStart w:id="21" w:name="_Toc204589127"/>
+      <w:bookmarkStart w:id="21" w:name="_Toc204589021"/>
+      <w:bookmarkStart w:id="22" w:name="_Toc204589127"/>
       <w:r>
         <w:rPr>
           <w:u w:val="single"/>
         </w:rPr>
         <w:t>Intraboard Commands</w:t>
       </w:r>
-      <w:bookmarkEnd w:id="20"/>
       <w:bookmarkEnd w:id="21"/>
+      <w:bookmarkEnd w:id="22"/>
     </w:p>
     <w:p>
       <w:pPr>
@@ -2786,7 +2829,7 @@
       <w:pPr>
         <w:spacing w:after="0"/>
       </w:pPr>
-      <w:bookmarkStart w:id="22" w:name="_Hlk513464240"/>
+      <w:bookmarkStart w:id="23" w:name="_Hlk513464240"/>
       <w:r>
         <w:rPr>
           <w:rFonts w:ascii="Monotxt_IV50" w:hAnsi="Monotxt_IV50"/>
@@ -2880,7 +2923,7 @@
         <w:t>(0b0001 is upper left, 0b0010 upper right, 0b1000 lower right, 0b0100 lower left</w:t>
       </w:r>
     </w:p>
-    <w:bookmarkEnd w:id="22"/>
+    <w:bookmarkEnd w:id="23"/>
     <w:p>
       <w:pPr>
         <w:spacing w:after="0"/>
@@ -3398,7 +3441,7 @@
         <w:spacing w:after="0"/>
         <w:ind w:left="1440" w:hanging="1440"/>
       </w:pPr>
-      <w:bookmarkStart w:id="23" w:name="_Hlk103775259"/>
+      <w:bookmarkStart w:id="24" w:name="_Hlk103775259"/>
       <w:r>
         <w:rPr>
           <w:rFonts w:ascii="Monotxt_IV50" w:hAnsi="Monotxt_IV50"/>
@@ -3447,7 +3490,7 @@
         <w:ind w:left="1440" w:hanging="1440"/>
       </w:pPr>
     </w:p>
-    <w:bookmarkEnd w:id="23"/>
+    <w:bookmarkEnd w:id="24"/>
     <w:p>
       <w:pPr>
         <w:spacing w:after="0"/>

</xml_diff>

<commit_message>
board cleanup, doc cleanup, disable DEBUG in code
</commit_message>
<xml_diff>
--- a/RGB-IR LED Panel Command Set.docx
+++ b/RGB-IR LED Panel Command Set.docx
@@ -2282,18 +2282,10 @@
         <w:t>’</w:t>
       </w:r>
       <w:r>
-        <w:t xml:space="preserve"> = quadrant(s): </w:t>
-      </w:r>
-      <w:proofErr w:type="gramStart"/>
-      <w:r>
-        <w:t xml:space="preserve">0 </w:t>
-      </w:r>
-      <w:r>
-        <w:t>,</w:t>
-      </w:r>
-      <w:proofErr w:type="gramEnd"/>
-      <w:r>
-        <w:t xml:space="preserve"> 1, 2, or 3</w:t>
+        <w:t xml:space="preserve"> = quadrant(s): 0</w:t>
+      </w:r>
+      <w:r>
+        <w:t>, 1, 2, or 3</w:t>
       </w:r>
     </w:p>
     <w:p>

</xml_diff>